<commit_message>
added bullet points to skill section
</commit_message>
<xml_diff>
--- a/resume.docx
+++ b/resume.docx
@@ -142,7 +142,7 @@
         <w:t>by the ability to analyze data through Python, SQL, Excel, and Tableau</w:t>
       </w:r>
       <w:r>
-        <w:t xml:space="preserve">. Determined to get an </w:t>
+        <w:t xml:space="preserve">. Determined to get a </w:t>
       </w:r>
       <w:r>
         <w:t>job</w:t>
@@ -174,7 +174,7 @@
     <w:tbl>
       <w:tblPr>
         <w:tblStyle w:val="TableGrid"/>
-        <w:tblW w:w="0" w:type="auto"/>
+        <w:tblW w:w="10080" w:type="dxa"/>
         <w:jc w:val="center"/>
         <w:tblBorders>
           <w:top w:val="none" w:sz="0" w:space="0" w:color="auto"/>
@@ -192,9 +192,8 @@
         <w:tblLook w:val="04A0" w:firstRow="1" w:lastRow="0" w:firstColumn="1" w:lastColumn="0" w:noHBand="0" w:noVBand="1"/>
       </w:tblPr>
       <w:tblGrid>
-        <w:gridCol w:w="3715"/>
-        <w:gridCol w:w="5310"/>
-        <w:gridCol w:w="2005"/>
+        <w:gridCol w:w="4500"/>
+        <w:gridCol w:w="5580"/>
       </w:tblGrid>
       <w:tr>
         <w:trPr>
@@ -203,10 +202,15 @@
         </w:trPr>
         <w:tc>
           <w:tcPr>
-            <w:tcW w:w="3715" w:type="dxa"/>
+            <w:tcW w:w="4500" w:type="dxa"/>
           </w:tcPr>
           <w:p>
             <w:pPr>
+              <w:pStyle w:val="ListParagraph"/>
+              <w:numPr>
+                <w:ilvl w:val="0"/>
+                <w:numId w:val="7"/>
+              </w:numPr>
               <w:rPr>
                 <w:b/>
               </w:rPr>
@@ -220,6 +224,11 @@
           </w:p>
           <w:p>
             <w:pPr>
+              <w:pStyle w:val="ListParagraph"/>
+              <w:numPr>
+                <w:ilvl w:val="0"/>
+                <w:numId w:val="7"/>
+              </w:numPr>
               <w:rPr>
                 <w:b/>
               </w:rPr>
@@ -228,28 +237,39 @@
               <w:rPr>
                 <w:b/>
               </w:rPr>
-              <w:t>Python (Pandas, NumPy</w:t>
-            </w:r>
-            <w:r>
+              <w:t>Python (Pandas, NumPy, Data Structures)</w:t>
+            </w:r>
+          </w:p>
+          <w:p>
+            <w:pPr>
+              <w:pStyle w:val="ListParagraph"/>
+              <w:numPr>
+                <w:ilvl w:val="0"/>
+                <w:numId w:val="7"/>
+              </w:numPr>
               <w:rPr>
                 <w:b/>
               </w:rPr>
-              <w:t>, Data Structures</w:t>
-            </w:r>
+            </w:pPr>
             <w:r>
               <w:rPr>
                 <w:b/>
               </w:rPr>
-              <w:t>)</w:t>
+              <w:t>Tableau</w:t>
             </w:r>
           </w:p>
         </w:tc>
         <w:tc>
           <w:tcPr>
-            <w:tcW w:w="5310" w:type="dxa"/>
+            <w:tcW w:w="5580" w:type="dxa"/>
           </w:tcPr>
           <w:p>
             <w:pPr>
+              <w:pStyle w:val="ListParagraph"/>
+              <w:numPr>
+                <w:ilvl w:val="0"/>
+                <w:numId w:val="6"/>
+              </w:numPr>
               <w:rPr>
                 <w:b/>
               </w:rPr>
@@ -260,12 +280,14 @@
               </w:rPr>
               <w:t>Excel (VLOOKUP, Pivot Tables, Conditional formatting)</w:t>
             </w:r>
-            <w:r>
-              <w:tab/>
-            </w:r>
           </w:p>
           <w:p>
             <w:pPr>
+              <w:pStyle w:val="ListParagraph"/>
+              <w:numPr>
+                <w:ilvl w:val="0"/>
+                <w:numId w:val="6"/>
+              </w:numPr>
               <w:rPr>
                 <w:b/>
               </w:rPr>
@@ -279,26 +301,6 @@
           </w:p>
           <w:p/>
         </w:tc>
-        <w:tc>
-          <w:tcPr>
-            <w:tcW w:w="2005" w:type="dxa"/>
-          </w:tcPr>
-          <w:p>
-            <w:pPr>
-              <w:rPr>
-                <w:b/>
-              </w:rPr>
-            </w:pPr>
-            <w:r>
-              <w:rPr>
-                <w:b/>
-              </w:rPr>
-              <w:t>Tableau</w:t>
-            </w:r>
-          </w:p>
-          <w:p/>
-          <w:p/>
-        </w:tc>
       </w:tr>
     </w:tbl>
     <w:p>
@@ -388,13 +390,16 @@
         <w:pStyle w:val="ListParagraph"/>
       </w:pPr>
       <w:r>
-        <w:t>Increased subscriber count by 29% (101), viewership by 26%(6,300), and average view percentage by 40% (37.6%) over 2 months in the channel’s 15</w:t>
-      </w:r>
-      <w:r>
-        <w:rPr>
-          <w:vertAlign w:val="superscript"/>
-        </w:rPr>
+        <w:t>Increased subscriber count by 29% (101), viewership by 26%</w:t>
+      </w:r>
+      <w:r>
         <w:t xml:space="preserve"> </w:t>
+      </w:r>
+      <w:r>
+        <w:t>(6,300), and average view percentage by 40% (37.6%) over 2 months in the channel’s 1</w:t>
+      </w:r>
+      <w:r>
+        <w:t>5-</w:t>
       </w:r>
       <w:r>
         <w:t>month history.</w:t>
@@ -419,7 +424,13 @@
     </w:p>
     <w:p>
       <w:r>
-        <w:t xml:space="preserve">Uncover patterns in data to shape direction of development of Bellabeat app features. </w:t>
+        <w:t xml:space="preserve">Uncover patterns in </w:t>
+      </w:r>
+      <w:r>
+        <w:t xml:space="preserve">Fitbit </w:t>
+      </w:r>
+      <w:r>
+        <w:t xml:space="preserve">data to shape direction of development of Bellabeat app features. </w:t>
       </w:r>
     </w:p>
     <w:p>
@@ -708,7 +719,13 @@
         <w:pStyle w:val="ListParagraph"/>
       </w:pPr>
       <w:r>
-        <w:t>Directed and choreographed the creation of a winning performance through 28 hour practice weeks through planned practices with delegation of duties to 4 other captains and oversaw teaching to 20 members.</w:t>
+        <w:t xml:space="preserve">Directed and choreographed the creation of a winning performance through </w:t>
+      </w:r>
+      <w:r>
+        <w:t>28-hour</w:t>
+      </w:r>
+      <w:r>
+        <w:t xml:space="preserve"> practice weeks through planned practices with delegation of duties to 4 other captains and oversaw teaching to 20 members.</w:t>
       </w:r>
     </w:p>
     <w:p>
@@ -716,7 +733,19 @@
         <w:pStyle w:val="ListParagraph"/>
       </w:pPr>
       <w:r>
-        <w:t>Designed a $3,000 set for a national level performance through a collaborated effort among 4 captains to fashion a background about the set’s theme of depression.</w:t>
+        <w:t>Designed a $3,000 set</w:t>
+      </w:r>
+      <w:r>
+        <w:t>’s background</w:t>
+      </w:r>
+      <w:r>
+        <w:t xml:space="preserve"> for a national level performance through a collaborated effort among 4 captains</w:t>
+      </w:r>
+      <w:r>
+        <w:t>.</w:t>
+      </w:r>
+      <w:r>
+        <w:t xml:space="preserve"> </w:t>
       </w:r>
     </w:p>
     <w:sectPr>
@@ -804,6 +833,232 @@
 <file path=word/numbering.xml><?xml version="1.0" encoding="utf-8"?>
 <w:numbering xmlns:wpc="http://schemas.microsoft.com/office/word/2010/wordprocessingCanvas" xmlns:cx="http://schemas.microsoft.com/office/drawing/2014/chartex" xmlns:cx1="http://schemas.microsoft.com/office/drawing/2015/9/8/chartex" xmlns:cx2="http://schemas.microsoft.com/office/drawing/2015/10/21/chartex" xmlns:cx3="http://schemas.microsoft.com/office/drawing/2016/5/9/chartex" xmlns:cx4="http://schemas.microsoft.com/office/drawing/2016/5/10/chartex" xmlns:cx5="http://schemas.microsoft.com/office/drawing/2016/5/11/chartex" xmlns:cx6="http://schemas.microsoft.com/office/drawing/2016/5/12/chartex" xmlns:cx7="http://schemas.microsoft.com/office/drawing/2016/5/13/chartex" xmlns:cx8="http://schemas.microsoft.com/office/drawing/2016/5/14/chartex" xmlns:mc="http://schemas.openxmlformats.org/markup-compatibility/2006" xmlns:aink="http://schemas.microsoft.com/office/drawing/2016/ink" xmlns:am3d="http://schemas.microsoft.com/office/drawing/2017/model3d" xmlns:o="urn:schemas-microsoft-com:office:office" xmlns:r="http://schemas.openxmlformats.org/officeDocument/2006/relationships" xmlns:m="http://schemas.openxmlformats.org/officeDocument/2006/math" xmlns:v="urn:schemas-microsoft-com:vml" xmlns:wp14="http://schemas.microsoft.com/office/word/2010/wordprocessingDrawing" xmlns:wp="http://schemas.openxmlformats.org/drawingml/2006/wordprocessingDrawing" xmlns:w10="urn:schemas-microsoft-com:office:word" xmlns:w="http://schemas.openxmlformats.org/wordprocessingml/2006/main" xmlns:w14="http://schemas.microsoft.com/office/word/2010/wordml" xmlns:w15="http://schemas.microsoft.com/office/word/2012/wordml" xmlns:w16cex="http://schemas.microsoft.com/office/word/2018/wordml/cex" xmlns:w16cid="http://schemas.microsoft.com/office/word/2016/wordml/cid" xmlns:w16="http://schemas.microsoft.com/office/word/2018/wordml" xmlns:w16sdtdh="http://schemas.microsoft.com/office/word/2020/wordml/sdtdatahash" xmlns:w16se="http://schemas.microsoft.com/office/word/2015/wordml/symex" xmlns:wpg="http://schemas.microsoft.com/office/word/2010/wordprocessingGroup" xmlns:wpi="http://schemas.microsoft.com/office/word/2010/wordprocessingInk" xmlns:wne="http://schemas.microsoft.com/office/word/2006/wordml" xmlns:wps="http://schemas.microsoft.com/office/word/2010/wordprocessingShape" mc:Ignorable="w14 w15 w16se w16cid w16 w16cex w16sdtdh wp14">
   <w:abstractNum w:abstractNumId="0" w15:restartNumberingAfterBreak="0">
+    <w:nsid w:val="1C7A1CE6"/>
+    <w:multiLevelType w:val="hybridMultilevel"/>
+    <w:tmpl w:val="AB6A6D70"/>
+    <w:lvl w:ilvl="0" w:tplc="04090001">
+      <w:start w:val="1"/>
+      <w:numFmt w:val="bullet"/>
+      <w:lvlText w:val=""/>
+      <w:lvlJc w:val="left"/>
+      <w:pPr>
+        <w:ind w:left="360" w:hanging="360"/>
+      </w:pPr>
+      <w:rPr>
+        <w:rFonts w:ascii="Symbol" w:hAnsi="Symbol" w:hint="default"/>
+      </w:rPr>
+    </w:lvl>
+    <w:lvl w:ilvl="1" w:tplc="04090003" w:tentative="1">
+      <w:start w:val="1"/>
+      <w:numFmt w:val="bullet"/>
+      <w:lvlText w:val="o"/>
+      <w:lvlJc w:val="left"/>
+      <w:pPr>
+        <w:ind w:left="1080" w:hanging="360"/>
+      </w:pPr>
+      <w:rPr>
+        <w:rFonts w:ascii="Courier New" w:hAnsi="Courier New" w:cs="Courier New" w:hint="default"/>
+      </w:rPr>
+    </w:lvl>
+    <w:lvl w:ilvl="2" w:tplc="04090005" w:tentative="1">
+      <w:start w:val="1"/>
+      <w:numFmt w:val="bullet"/>
+      <w:lvlText w:val=""/>
+      <w:lvlJc w:val="left"/>
+      <w:pPr>
+        <w:ind w:left="1800" w:hanging="360"/>
+      </w:pPr>
+      <w:rPr>
+        <w:rFonts w:ascii="Wingdings" w:hAnsi="Wingdings" w:hint="default"/>
+      </w:rPr>
+    </w:lvl>
+    <w:lvl w:ilvl="3" w:tplc="04090001" w:tentative="1">
+      <w:start w:val="1"/>
+      <w:numFmt w:val="bullet"/>
+      <w:lvlText w:val=""/>
+      <w:lvlJc w:val="left"/>
+      <w:pPr>
+        <w:ind w:left="2520" w:hanging="360"/>
+      </w:pPr>
+      <w:rPr>
+        <w:rFonts w:ascii="Symbol" w:hAnsi="Symbol" w:hint="default"/>
+      </w:rPr>
+    </w:lvl>
+    <w:lvl w:ilvl="4" w:tplc="04090003" w:tentative="1">
+      <w:start w:val="1"/>
+      <w:numFmt w:val="bullet"/>
+      <w:lvlText w:val="o"/>
+      <w:lvlJc w:val="left"/>
+      <w:pPr>
+        <w:ind w:left="3240" w:hanging="360"/>
+      </w:pPr>
+      <w:rPr>
+        <w:rFonts w:ascii="Courier New" w:hAnsi="Courier New" w:cs="Courier New" w:hint="default"/>
+      </w:rPr>
+    </w:lvl>
+    <w:lvl w:ilvl="5" w:tplc="04090005" w:tentative="1">
+      <w:start w:val="1"/>
+      <w:numFmt w:val="bullet"/>
+      <w:lvlText w:val=""/>
+      <w:lvlJc w:val="left"/>
+      <w:pPr>
+        <w:ind w:left="3960" w:hanging="360"/>
+      </w:pPr>
+      <w:rPr>
+        <w:rFonts w:ascii="Wingdings" w:hAnsi="Wingdings" w:hint="default"/>
+      </w:rPr>
+    </w:lvl>
+    <w:lvl w:ilvl="6" w:tplc="04090001" w:tentative="1">
+      <w:start w:val="1"/>
+      <w:numFmt w:val="bullet"/>
+      <w:lvlText w:val=""/>
+      <w:lvlJc w:val="left"/>
+      <w:pPr>
+        <w:ind w:left="4680" w:hanging="360"/>
+      </w:pPr>
+      <w:rPr>
+        <w:rFonts w:ascii="Symbol" w:hAnsi="Symbol" w:hint="default"/>
+      </w:rPr>
+    </w:lvl>
+    <w:lvl w:ilvl="7" w:tplc="04090003" w:tentative="1">
+      <w:start w:val="1"/>
+      <w:numFmt w:val="bullet"/>
+      <w:lvlText w:val="o"/>
+      <w:lvlJc w:val="left"/>
+      <w:pPr>
+        <w:ind w:left="5400" w:hanging="360"/>
+      </w:pPr>
+      <w:rPr>
+        <w:rFonts w:ascii="Courier New" w:hAnsi="Courier New" w:cs="Courier New" w:hint="default"/>
+      </w:rPr>
+    </w:lvl>
+    <w:lvl w:ilvl="8" w:tplc="04090005" w:tentative="1">
+      <w:start w:val="1"/>
+      <w:numFmt w:val="bullet"/>
+      <w:lvlText w:val=""/>
+      <w:lvlJc w:val="left"/>
+      <w:pPr>
+        <w:ind w:left="6120" w:hanging="360"/>
+      </w:pPr>
+      <w:rPr>
+        <w:rFonts w:ascii="Wingdings" w:hAnsi="Wingdings" w:hint="default"/>
+      </w:rPr>
+    </w:lvl>
+  </w:abstractNum>
+  <w:abstractNum w:abstractNumId="1" w15:restartNumberingAfterBreak="0">
+    <w:nsid w:val="1E113C51"/>
+    <w:multiLevelType w:val="hybridMultilevel"/>
+    <w:tmpl w:val="4188935C"/>
+    <w:lvl w:ilvl="0" w:tplc="04090001">
+      <w:start w:val="1"/>
+      <w:numFmt w:val="bullet"/>
+      <w:lvlText w:val=""/>
+      <w:lvlJc w:val="left"/>
+      <w:pPr>
+        <w:ind w:left="360" w:hanging="360"/>
+      </w:pPr>
+      <w:rPr>
+        <w:rFonts w:ascii="Symbol" w:hAnsi="Symbol" w:hint="default"/>
+      </w:rPr>
+    </w:lvl>
+    <w:lvl w:ilvl="1" w:tplc="04090003" w:tentative="1">
+      <w:start w:val="1"/>
+      <w:numFmt w:val="bullet"/>
+      <w:lvlText w:val="o"/>
+      <w:lvlJc w:val="left"/>
+      <w:pPr>
+        <w:ind w:left="1080" w:hanging="360"/>
+      </w:pPr>
+      <w:rPr>
+        <w:rFonts w:ascii="Courier New" w:hAnsi="Courier New" w:cs="Courier New" w:hint="default"/>
+      </w:rPr>
+    </w:lvl>
+    <w:lvl w:ilvl="2" w:tplc="04090005" w:tentative="1">
+      <w:start w:val="1"/>
+      <w:numFmt w:val="bullet"/>
+      <w:lvlText w:val=""/>
+      <w:lvlJc w:val="left"/>
+      <w:pPr>
+        <w:ind w:left="1800" w:hanging="360"/>
+      </w:pPr>
+      <w:rPr>
+        <w:rFonts w:ascii="Wingdings" w:hAnsi="Wingdings" w:hint="default"/>
+      </w:rPr>
+    </w:lvl>
+    <w:lvl w:ilvl="3" w:tplc="04090001" w:tentative="1">
+      <w:start w:val="1"/>
+      <w:numFmt w:val="bullet"/>
+      <w:lvlText w:val=""/>
+      <w:lvlJc w:val="left"/>
+      <w:pPr>
+        <w:ind w:left="2520" w:hanging="360"/>
+      </w:pPr>
+      <w:rPr>
+        <w:rFonts w:ascii="Symbol" w:hAnsi="Symbol" w:hint="default"/>
+      </w:rPr>
+    </w:lvl>
+    <w:lvl w:ilvl="4" w:tplc="04090003" w:tentative="1">
+      <w:start w:val="1"/>
+      <w:numFmt w:val="bullet"/>
+      <w:lvlText w:val="o"/>
+      <w:lvlJc w:val="left"/>
+      <w:pPr>
+        <w:ind w:left="3240" w:hanging="360"/>
+      </w:pPr>
+      <w:rPr>
+        <w:rFonts w:ascii="Courier New" w:hAnsi="Courier New" w:cs="Courier New" w:hint="default"/>
+      </w:rPr>
+    </w:lvl>
+    <w:lvl w:ilvl="5" w:tplc="04090005" w:tentative="1">
+      <w:start w:val="1"/>
+      <w:numFmt w:val="bullet"/>
+      <w:lvlText w:val=""/>
+      <w:lvlJc w:val="left"/>
+      <w:pPr>
+        <w:ind w:left="3960" w:hanging="360"/>
+      </w:pPr>
+      <w:rPr>
+        <w:rFonts w:ascii="Wingdings" w:hAnsi="Wingdings" w:hint="default"/>
+      </w:rPr>
+    </w:lvl>
+    <w:lvl w:ilvl="6" w:tplc="04090001" w:tentative="1">
+      <w:start w:val="1"/>
+      <w:numFmt w:val="bullet"/>
+      <w:lvlText w:val=""/>
+      <w:lvlJc w:val="left"/>
+      <w:pPr>
+        <w:ind w:left="4680" w:hanging="360"/>
+      </w:pPr>
+      <w:rPr>
+        <w:rFonts w:ascii="Symbol" w:hAnsi="Symbol" w:hint="default"/>
+      </w:rPr>
+    </w:lvl>
+    <w:lvl w:ilvl="7" w:tplc="04090003" w:tentative="1">
+      <w:start w:val="1"/>
+      <w:numFmt w:val="bullet"/>
+      <w:lvlText w:val="o"/>
+      <w:lvlJc w:val="left"/>
+      <w:pPr>
+        <w:ind w:left="5400" w:hanging="360"/>
+      </w:pPr>
+      <w:rPr>
+        <w:rFonts w:ascii="Courier New" w:hAnsi="Courier New" w:cs="Courier New" w:hint="default"/>
+      </w:rPr>
+    </w:lvl>
+    <w:lvl w:ilvl="8" w:tplc="04090005" w:tentative="1">
+      <w:start w:val="1"/>
+      <w:numFmt w:val="bullet"/>
+      <w:lvlText w:val=""/>
+      <w:lvlJc w:val="left"/>
+      <w:pPr>
+        <w:ind w:left="6120" w:hanging="360"/>
+      </w:pPr>
+      <w:rPr>
+        <w:rFonts w:ascii="Wingdings" w:hAnsi="Wingdings" w:hint="default"/>
+      </w:rPr>
+    </w:lvl>
+  </w:abstractNum>
+  <w:abstractNum w:abstractNumId="2" w15:restartNumberingAfterBreak="0">
     <w:nsid w:val="39A6552E"/>
     <w:multiLevelType w:val="multilevel"/>
     <w:tmpl w:val="3E1C4C6E"/>
@@ -988,7 +1243,7 @@
       </w:rPr>
     </w:lvl>
   </w:abstractNum>
-  <w:abstractNum w:abstractNumId="1" w15:restartNumberingAfterBreak="0">
+  <w:abstractNum w:abstractNumId="3" w15:restartNumberingAfterBreak="0">
     <w:nsid w:val="3C071DB2"/>
     <w:multiLevelType w:val="multilevel"/>
     <w:tmpl w:val="DA7C6A9A"/>
@@ -1173,7 +1428,120 @@
       </w:rPr>
     </w:lvl>
   </w:abstractNum>
-  <w:abstractNum w:abstractNumId="2" w15:restartNumberingAfterBreak="0">
+  <w:abstractNum w:abstractNumId="4" w15:restartNumberingAfterBreak="0">
+    <w:nsid w:val="5D07154F"/>
+    <w:multiLevelType w:val="hybridMultilevel"/>
+    <w:tmpl w:val="6220F192"/>
+    <w:lvl w:ilvl="0" w:tplc="04090001">
+      <w:start w:val="1"/>
+      <w:numFmt w:val="bullet"/>
+      <w:lvlText w:val=""/>
+      <w:lvlJc w:val="left"/>
+      <w:pPr>
+        <w:ind w:left="360" w:hanging="360"/>
+      </w:pPr>
+      <w:rPr>
+        <w:rFonts w:ascii="Symbol" w:hAnsi="Symbol" w:hint="default"/>
+      </w:rPr>
+    </w:lvl>
+    <w:lvl w:ilvl="1" w:tplc="04090003" w:tentative="1">
+      <w:start w:val="1"/>
+      <w:numFmt w:val="bullet"/>
+      <w:lvlText w:val="o"/>
+      <w:lvlJc w:val="left"/>
+      <w:pPr>
+        <w:ind w:left="1080" w:hanging="360"/>
+      </w:pPr>
+      <w:rPr>
+        <w:rFonts w:ascii="Courier New" w:hAnsi="Courier New" w:cs="Courier New" w:hint="default"/>
+      </w:rPr>
+    </w:lvl>
+    <w:lvl w:ilvl="2" w:tplc="04090005" w:tentative="1">
+      <w:start w:val="1"/>
+      <w:numFmt w:val="bullet"/>
+      <w:lvlText w:val=""/>
+      <w:lvlJc w:val="left"/>
+      <w:pPr>
+        <w:ind w:left="1800" w:hanging="360"/>
+      </w:pPr>
+      <w:rPr>
+        <w:rFonts w:ascii="Wingdings" w:hAnsi="Wingdings" w:hint="default"/>
+      </w:rPr>
+    </w:lvl>
+    <w:lvl w:ilvl="3" w:tplc="04090001" w:tentative="1">
+      <w:start w:val="1"/>
+      <w:numFmt w:val="bullet"/>
+      <w:lvlText w:val=""/>
+      <w:lvlJc w:val="left"/>
+      <w:pPr>
+        <w:ind w:left="2520" w:hanging="360"/>
+      </w:pPr>
+      <w:rPr>
+        <w:rFonts w:ascii="Symbol" w:hAnsi="Symbol" w:hint="default"/>
+      </w:rPr>
+    </w:lvl>
+    <w:lvl w:ilvl="4" w:tplc="04090003" w:tentative="1">
+      <w:start w:val="1"/>
+      <w:numFmt w:val="bullet"/>
+      <w:lvlText w:val="o"/>
+      <w:lvlJc w:val="left"/>
+      <w:pPr>
+        <w:ind w:left="3240" w:hanging="360"/>
+      </w:pPr>
+      <w:rPr>
+        <w:rFonts w:ascii="Courier New" w:hAnsi="Courier New" w:cs="Courier New" w:hint="default"/>
+      </w:rPr>
+    </w:lvl>
+    <w:lvl w:ilvl="5" w:tplc="04090005" w:tentative="1">
+      <w:start w:val="1"/>
+      <w:numFmt w:val="bullet"/>
+      <w:lvlText w:val=""/>
+      <w:lvlJc w:val="left"/>
+      <w:pPr>
+        <w:ind w:left="3960" w:hanging="360"/>
+      </w:pPr>
+      <w:rPr>
+        <w:rFonts w:ascii="Wingdings" w:hAnsi="Wingdings" w:hint="default"/>
+      </w:rPr>
+    </w:lvl>
+    <w:lvl w:ilvl="6" w:tplc="04090001" w:tentative="1">
+      <w:start w:val="1"/>
+      <w:numFmt w:val="bullet"/>
+      <w:lvlText w:val=""/>
+      <w:lvlJc w:val="left"/>
+      <w:pPr>
+        <w:ind w:left="4680" w:hanging="360"/>
+      </w:pPr>
+      <w:rPr>
+        <w:rFonts w:ascii="Symbol" w:hAnsi="Symbol" w:hint="default"/>
+      </w:rPr>
+    </w:lvl>
+    <w:lvl w:ilvl="7" w:tplc="04090003" w:tentative="1">
+      <w:start w:val="1"/>
+      <w:numFmt w:val="bullet"/>
+      <w:lvlText w:val="o"/>
+      <w:lvlJc w:val="left"/>
+      <w:pPr>
+        <w:ind w:left="5400" w:hanging="360"/>
+      </w:pPr>
+      <w:rPr>
+        <w:rFonts w:ascii="Courier New" w:hAnsi="Courier New" w:cs="Courier New" w:hint="default"/>
+      </w:rPr>
+    </w:lvl>
+    <w:lvl w:ilvl="8" w:tplc="04090005" w:tentative="1">
+      <w:start w:val="1"/>
+      <w:numFmt w:val="bullet"/>
+      <w:lvlText w:val=""/>
+      <w:lvlJc w:val="left"/>
+      <w:pPr>
+        <w:ind w:left="6120" w:hanging="360"/>
+      </w:pPr>
+      <w:rPr>
+        <w:rFonts w:ascii="Wingdings" w:hAnsi="Wingdings" w:hint="default"/>
+      </w:rPr>
+    </w:lvl>
+  </w:abstractNum>
+  <w:abstractNum w:abstractNumId="5" w15:restartNumberingAfterBreak="0">
     <w:nsid w:val="7CED62CC"/>
     <w:multiLevelType w:val="hybridMultilevel"/>
     <w:tmpl w:val="00AC10A4"/>
@@ -1286,7 +1654,7 @@
       </w:rPr>
     </w:lvl>
   </w:abstractNum>
-  <w:abstractNum w:abstractNumId="3" w15:restartNumberingAfterBreak="0">
+  <w:abstractNum w:abstractNumId="6" w15:restartNumberingAfterBreak="0">
     <w:nsid w:val="7D9B7E42"/>
     <w:multiLevelType w:val="multilevel"/>
     <w:tmpl w:val="DF0ECD36"/>
@@ -1473,16 +1841,25 @@
     </w:lvl>
   </w:abstractNum>
   <w:num w:numId="1">
+    <w:abstractNumId w:val="6"/>
+  </w:num>
+  <w:num w:numId="2">
+    <w:abstractNumId w:val="2"/>
+  </w:num>
+  <w:num w:numId="3">
     <w:abstractNumId w:val="3"/>
   </w:num>
-  <w:num w:numId="2">
+  <w:num w:numId="4">
+    <w:abstractNumId w:val="5"/>
+  </w:num>
+  <w:num w:numId="5">
+    <w:abstractNumId w:val="1"/>
+  </w:num>
+  <w:num w:numId="6">
     <w:abstractNumId w:val="0"/>
   </w:num>
-  <w:num w:numId="3">
-    <w:abstractNumId w:val="1"/>
-  </w:num>
-  <w:num w:numId="4">
-    <w:abstractNumId w:val="2"/>
+  <w:num w:numId="7">
+    <w:abstractNumId w:val="4"/>
   </w:num>
 </w:numbering>
 </file>

</xml_diff>

<commit_message>
updated resumes in both word and pdf form
</commit_message>
<xml_diff>
--- a/resume.docx
+++ b/resume.docx
@@ -1,6 +1,6 @@
 
 <file path=word/document.xml><?xml version="1.0" encoding="utf-8"?>
-<w:document xmlns:wpc="http://schemas.microsoft.com/office/word/2010/wordprocessingCanvas" xmlns:cx="http://schemas.microsoft.com/office/drawing/2014/chartex" xmlns:cx1="http://schemas.microsoft.com/office/drawing/2015/9/8/chartex" xmlns:cx2="http://schemas.microsoft.com/office/drawing/2015/10/21/chartex" xmlns:cx3="http://schemas.microsoft.com/office/drawing/2016/5/9/chartex" xmlns:cx4="http://schemas.microsoft.com/office/drawing/2016/5/10/chartex" xmlns:cx5="http://schemas.microsoft.com/office/drawing/2016/5/11/chartex" xmlns:cx6="http://schemas.microsoft.com/office/drawing/2016/5/12/chartex" xmlns:cx7="http://schemas.microsoft.com/office/drawing/2016/5/13/chartex" xmlns:cx8="http://schemas.microsoft.com/office/drawing/2016/5/14/chartex" xmlns:mc="http://schemas.openxmlformats.org/markup-compatibility/2006" xmlns:aink="http://schemas.microsoft.com/office/drawing/2016/ink" xmlns:am3d="http://schemas.microsoft.com/office/drawing/2017/model3d" xmlns:o="urn:schemas-microsoft-com:office:office" xmlns:r="http://schemas.openxmlformats.org/officeDocument/2006/relationships" xmlns:m="http://schemas.openxmlformats.org/officeDocument/2006/math" xmlns:v="urn:schemas-microsoft-com:vml" xmlns:wp14="http://schemas.microsoft.com/office/word/2010/wordprocessingDrawing" xmlns:wp="http://schemas.openxmlformats.org/drawingml/2006/wordprocessingDrawing" xmlns:w10="urn:schemas-microsoft-com:office:word" xmlns:w="http://schemas.openxmlformats.org/wordprocessingml/2006/main" xmlns:w14="http://schemas.microsoft.com/office/word/2010/wordml" xmlns:w15="http://schemas.microsoft.com/office/word/2012/wordml" xmlns:w16cex="http://schemas.microsoft.com/office/word/2018/wordml/cex" xmlns:w16cid="http://schemas.microsoft.com/office/word/2016/wordml/cid" xmlns:w16="http://schemas.microsoft.com/office/word/2018/wordml" xmlns:w16sdtdh="http://schemas.microsoft.com/office/word/2020/wordml/sdtdatahash" xmlns:w16se="http://schemas.microsoft.com/office/word/2015/wordml/symex" xmlns:wpg="http://schemas.microsoft.com/office/word/2010/wordprocessingGroup" xmlns:wpi="http://schemas.microsoft.com/office/word/2010/wordprocessingInk" xmlns:wne="http://schemas.microsoft.com/office/word/2006/wordml" xmlns:wps="http://schemas.microsoft.com/office/word/2010/wordprocessingShape" mc:Ignorable="w14 w15 w16se w16cid w16 w16cex w16sdtdh wp14">
+<w:document xmlns:wpc="http://schemas.microsoft.com/office/word/2010/wordprocessingCanvas" xmlns:cx="http://schemas.microsoft.com/office/drawing/2014/chartex" xmlns:cx1="http://schemas.microsoft.com/office/drawing/2015/9/8/chartex" xmlns:cx2="http://schemas.microsoft.com/office/drawing/2015/10/21/chartex" xmlns:cx3="http://schemas.microsoft.com/office/drawing/2016/5/9/chartex" xmlns:cx4="http://schemas.microsoft.com/office/drawing/2016/5/10/chartex" xmlns:cx5="http://schemas.microsoft.com/office/drawing/2016/5/11/chartex" xmlns:cx6="http://schemas.microsoft.com/office/drawing/2016/5/12/chartex" xmlns:cx7="http://schemas.microsoft.com/office/drawing/2016/5/13/chartex" xmlns:cx8="http://schemas.microsoft.com/office/drawing/2016/5/14/chartex" xmlns:mc="http://schemas.openxmlformats.org/markup-compatibility/2006" xmlns:aink="http://schemas.microsoft.com/office/drawing/2016/ink" xmlns:am3d="http://schemas.microsoft.com/office/drawing/2017/model3d" xmlns:o="urn:schemas-microsoft-com:office:office" xmlns:oel="http://schemas.microsoft.com/office/2019/extlst" xmlns:r="http://schemas.openxmlformats.org/officeDocument/2006/relationships" xmlns:m="http://schemas.openxmlformats.org/officeDocument/2006/math" xmlns:v="urn:schemas-microsoft-com:vml" xmlns:wp14="http://schemas.microsoft.com/office/word/2010/wordprocessingDrawing" xmlns:wp="http://schemas.openxmlformats.org/drawingml/2006/wordprocessingDrawing" xmlns:w10="urn:schemas-microsoft-com:office:word" xmlns:w="http://schemas.openxmlformats.org/wordprocessingml/2006/main" xmlns:w14="http://schemas.microsoft.com/office/word/2010/wordml" xmlns:w15="http://schemas.microsoft.com/office/word/2012/wordml" xmlns:w16cex="http://schemas.microsoft.com/office/word/2018/wordml/cex" xmlns:w16cid="http://schemas.microsoft.com/office/word/2016/wordml/cid" xmlns:w16="http://schemas.microsoft.com/office/word/2018/wordml" xmlns:w16sdtdh="http://schemas.microsoft.com/office/word/2020/wordml/sdtdatahash" xmlns:w16se="http://schemas.microsoft.com/office/word/2015/wordml/symex" xmlns:wpg="http://schemas.microsoft.com/office/word/2010/wordprocessingGroup" xmlns:wpi="http://schemas.microsoft.com/office/word/2010/wordprocessingInk" xmlns:wne="http://schemas.microsoft.com/office/word/2006/wordml" xmlns:wps="http://schemas.microsoft.com/office/word/2010/wordprocessingShape" mc:Ignorable="w14 w15 w16se w16cid w16 w16cex w16sdtdh wp14">
   <w:body>
     <w:tbl>
       <w:tblPr>
@@ -113,19 +113,18 @@
               <w:t xml:space="preserve">Address: </w:t>
             </w:r>
             <w:r>
-              <w:t>Milpitas</w:t>
-            </w:r>
-            <w:r>
-              <w:t>, CA 9</w:t>
-            </w:r>
-            <w:r>
-              <w:t>5035</w:t>
+              <w:t>Escondido</w:t>
+            </w:r>
+            <w:r>
+              <w:t xml:space="preserve">, CA </w:t>
+            </w:r>
+            <w:r>
+              <w:t>92029</w:t>
             </w:r>
           </w:p>
         </w:tc>
       </w:tr>
     </w:tbl>
-    <w:p/>
     <w:p>
       <w:pPr>
         <w:pStyle w:val="Heading1"/>
@@ -136,31 +135,37 @@
     </w:p>
     <w:p>
       <w:r>
-        <w:t xml:space="preserve">College graduate fascinated </w:t>
-      </w:r>
-      <w:r>
-        <w:t>by the ability to analyze data through Python, SQL, Excel, and Tableau</w:t>
-      </w:r>
-      <w:r>
-        <w:t xml:space="preserve">. Determined to get a </w:t>
-      </w:r>
-      <w:r>
-        <w:t>job</w:t>
-      </w:r>
-      <w:r>
-        <w:t xml:space="preserve"> as a Junior Data Analyst to adeptly utilize data and</w:t>
-      </w:r>
-      <w:r>
-        <w:t xml:space="preserve"> uncover statistically significant insights to </w:t>
-      </w:r>
-      <w:r>
-        <w:t>further</w:t>
-      </w:r>
-      <w:r>
-        <w:t xml:space="preserve"> the company’s vision</w:t>
-      </w:r>
-      <w:r>
-        <w:t>.</w:t>
+        <w:t xml:space="preserve">Aiming </w:t>
+      </w:r>
+      <w:r>
+        <w:t>t</w:t>
+      </w:r>
+      <w:r>
+        <w:t xml:space="preserve">o </w:t>
+      </w:r>
+      <w:r>
+        <w:t>extend</w:t>
+      </w:r>
+      <w:r>
+        <w:t xml:space="preserve"> my expertise in data analysis, proficiency in</w:t>
+      </w:r>
+      <w:r>
+        <w:t>:</w:t>
+      </w:r>
+      <w:r>
+        <w:t xml:space="preserve"> Python</w:t>
+      </w:r>
+      <w:r>
+        <w:t xml:space="preserve">, </w:t>
+      </w:r>
+      <w:r>
+        <w:t>SQL,</w:t>
+      </w:r>
+      <w:r>
+        <w:t xml:space="preserve"> and Tableau,</w:t>
+      </w:r>
+      <w:r>
+        <w:t xml:space="preserve"> and a keen ability to uncover valuable patterns and trends. I am dedicated to contributing to the company's success by providing actionable insights that drive strategic decisions and align with its mission and objectives.</w:t>
       </w:r>
     </w:p>
     <w:p>
@@ -213,6 +218,10 @@
           <w:p>
             <w:pPr>
               <w:pStyle w:val="ListParagraph"/>
+              <w:rPr>
+                <w:sz w:val="22"/>
+                <w:szCs w:val="28"/>
+              </w:rPr>
             </w:pPr>
             <w:r>
               <w:rPr>
@@ -222,7 +231,36 @@
               <w:t>Python</w:t>
             </w:r>
             <w:r>
-              <w:t xml:space="preserve"> (Pandas, NumPy, Data Structures)</w:t>
+              <w:rPr>
+                <w:b/>
+                <w:bCs/>
+              </w:rPr>
+              <w:t>/R</w:t>
+            </w:r>
+            <w:r>
+              <w:t xml:space="preserve"> </w:t>
+            </w:r>
+            <w:r>
+              <w:t>(Pandas, Data Structures</w:t>
+            </w:r>
+            <w:r>
+              <w:t xml:space="preserve">, </w:t>
+            </w:r>
+            <w:r>
+              <w:t>ggplot2</w:t>
+            </w:r>
+            <w:r>
+              <w:t xml:space="preserve">, </w:t>
+            </w:r>
+            <w:r>
+              <w:t>dplyr</w:t>
+            </w:r>
+            <w:r>
+              <w:rPr>
+                <w:sz w:val="22"/>
+                <w:szCs w:val="28"/>
+              </w:rPr>
+              <w:t>)</w:t>
             </w:r>
           </w:p>
           <w:p>
@@ -279,7 +317,29 @@
               <w:t>Web Scraping</w:t>
             </w:r>
             <w:r>
+              <w:rPr>
+                <w:b/>
+                <w:bCs/>
+              </w:rPr>
+              <w:t>/Automation</w:t>
+            </w:r>
+            <w:r>
               <w:t xml:space="preserve"> (Selenium, Beautiful Soup)</w:t>
+            </w:r>
+          </w:p>
+          <w:p>
+            <w:pPr>
+              <w:pStyle w:val="ListParagraph"/>
+            </w:pPr>
+            <w:r>
+              <w:rPr>
+                <w:b/>
+                <w:bCs/>
+              </w:rPr>
+              <w:t xml:space="preserve">JMP </w:t>
+            </w:r>
+            <w:r>
+              <w:t>(JSL Scripting)</w:t>
             </w:r>
           </w:p>
         </w:tc>
@@ -293,6 +353,147 @@
         </w:pBdr>
       </w:pPr>
       <w:r>
+        <w:t>Work Experience</w:t>
+      </w:r>
+    </w:p>
+    <w:p>
+      <w:r>
+        <w:rPr>
+          <w:rStyle w:val="CapsExpandedColored"/>
+        </w:rPr>
+        <w:t>gENMARK dIAGNOSTICS</w:t>
+      </w:r>
+      <w:r>
+        <w:rPr>
+          <w:rStyle w:val="CapsExpandedColored"/>
+        </w:rPr>
+        <w:t xml:space="preserve"> </w:t>
+      </w:r>
+      <w:r>
+        <w:t>–</w:t>
+      </w:r>
+      <w:r>
+        <w:t xml:space="preserve"> </w:t>
+      </w:r>
+      <w:r>
+        <w:t>Q</w:t>
+      </w:r>
+      <w:r>
+        <w:t>UALITY CONTROL</w:t>
+      </w:r>
+      <w:r>
+        <w:t xml:space="preserve"> SPECIALIST II | Data Analytics</w:t>
+      </w:r>
+      <w:r>
+        <w:tab/>
+      </w:r>
+      <w:r>
+        <w:t>April 2022</w:t>
+      </w:r>
+      <w:r>
+        <w:t xml:space="preserve"> </w:t>
+      </w:r>
+      <w:r>
+        <w:t>–</w:t>
+      </w:r>
+      <w:r>
+        <w:t xml:space="preserve"> Present</w:t>
+      </w:r>
+    </w:p>
+    <w:p>
+      <w:r>
+        <w:t>Contribute to releasing QC tested lots through comprehensive data analysis and reporting</w:t>
+      </w:r>
+      <w:r>
+        <w:t xml:space="preserve"> to enable efficient and accurate decision-making to ensure product quality.</w:t>
+      </w:r>
+    </w:p>
+    <w:p>
+      <w:pPr>
+        <w:pStyle w:val="ListParagraph"/>
+      </w:pPr>
+      <w:r>
+        <w:t>Conducted daily product reviews and releases for lots totaling $100</w:t>
+      </w:r>
+      <w:r>
+        <w:t>k</w:t>
+      </w:r>
+      <w:r>
+        <w:t xml:space="preserve"> in value</w:t>
+      </w:r>
+    </w:p>
+    <w:p>
+      <w:pPr>
+        <w:pStyle w:val="ListParagraph"/>
+      </w:pPr>
+      <w:r>
+        <w:t xml:space="preserve">Engineered a python </w:t>
+      </w:r>
+      <w:r>
+        <w:t>script</w:t>
+      </w:r>
+      <w:r>
+        <w:t xml:space="preserve"> that QC uses </w:t>
+      </w:r>
+      <w:r>
+        <w:t>to automate daily emails to the broader company and stakeholders, saving up to $15k annually</w:t>
+      </w:r>
+    </w:p>
+    <w:p>
+      <w:pPr>
+        <w:pStyle w:val="ListParagraph"/>
+      </w:pPr>
+      <w:r>
+        <w:t xml:space="preserve">Revamped the existing OOS </w:t>
+      </w:r>
+      <w:r>
+        <w:t>Excel</w:t>
+      </w:r>
+      <w:r>
+        <w:t xml:space="preserve"> tracker to deliver </w:t>
+      </w:r>
+      <w:r>
+        <w:t>comprehensive</w:t>
+      </w:r>
+      <w:r>
+        <w:t xml:space="preserve"> monthly performance metrics using </w:t>
+      </w:r>
+      <w:r>
+        <w:t>Tableau</w:t>
+      </w:r>
+    </w:p>
+    <w:p>
+      <w:pPr>
+        <w:pStyle w:val="ListParagraph"/>
+      </w:pPr>
+      <w:r>
+        <w:t>Consolidated calculation logic for various dilution techniques into a single spreadsheet to be referenced by QC operators, complying to FDA regulations</w:t>
+      </w:r>
+    </w:p>
+    <w:p>
+      <w:pPr>
+        <w:pStyle w:val="ListParagraph"/>
+      </w:pPr>
+      <w:r>
+        <w:t>Facilitated User Acceptance Testing (UAT) to meticulously test and document the SAP implementation process for QC</w:t>
+      </w:r>
+    </w:p>
+    <w:p>
+      <w:pPr>
+        <w:pStyle w:val="ListParagraph"/>
+      </w:pPr>
+      <w:r>
+        <w:t>Assumed responsibility for training and mentoring new members of the QC data review team</w:t>
+      </w:r>
+    </w:p>
+    <w:p>
+      <w:pPr>
+        <w:pStyle w:val="Heading1"/>
+        <w:pBdr>
+          <w:bottom w:val="single" w:sz="4" w:space="0" w:color="000000" w:themeColor="text1"/>
+        </w:pBdr>
+      </w:pPr>
+      <w:r>
         <w:t>Projects</w:t>
       </w:r>
     </w:p>
@@ -316,15 +517,15 @@
         <w:t>ember</w:t>
       </w:r>
       <w:r>
-        <w:t xml:space="preserve"> 05</w:t>
-      </w:r>
-      <w:r>
-        <w:t>, 2021</w:t>
-      </w:r>
-      <w:r>
         <w:t xml:space="preserve"> </w:t>
       </w:r>
       <w:r>
+        <w:t>2021</w:t>
+      </w:r>
+      <w:r>
+        <w:t xml:space="preserve"> </w:t>
+      </w:r>
+      <w:r>
         <w:t>–</w:t>
       </w:r>
       <w:r>
@@ -341,33 +542,96 @@
         <w:pStyle w:val="ListParagraph"/>
       </w:pPr>
       <w:r>
-        <w:t xml:space="preserve">Created a python program to gather all data from YouTube’s Data, Analytics, and Reporting API by user defined parameters and organized </w:t>
+        <w:t xml:space="preserve">Created a </w:t>
+      </w:r>
+      <w:r>
+        <w:t>Python</w:t>
+      </w:r>
+      <w:r>
+        <w:t xml:space="preserve"> </w:t>
+      </w:r>
+      <w:r>
+        <w:t>script</w:t>
+      </w:r>
+      <w:r>
+        <w:t xml:space="preserve"> to </w:t>
+      </w:r>
+      <w:r>
+        <w:t xml:space="preserve">collect, clean, and curate </w:t>
+      </w:r>
+      <w:r>
+        <w:t xml:space="preserve">data </w:t>
+      </w:r>
+      <w:r>
+        <w:t xml:space="preserve">from </w:t>
+      </w:r>
+      <w:r>
+        <w:t>YouTube’s Data, Analytics, and Reporting API</w:t>
+      </w:r>
+      <w:r>
+        <w:t>s</w:t>
+      </w:r>
+      <w:r>
+        <w:t xml:space="preserve"> </w:t>
+      </w:r>
+      <w:r>
+        <w:t>into</w:t>
+      </w:r>
+      <w:r>
+        <w:t xml:space="preserve"> </w:t>
       </w:r>
       <w:r>
         <w:t>611</w:t>
       </w:r>
       <w:r>
-        <w:t>,</w:t>
-      </w:r>
-      <w:r>
-        <w:t>518</w:t>
-      </w:r>
-      <w:r>
-        <w:t xml:space="preserve"> rows of json data into dataframes using pandas and numpy.</w:t>
+        <w:t>k</w:t>
       </w:r>
       <w:r>
         <w:t xml:space="preserve"> </w:t>
       </w:r>
+      <w:r>
+        <w:t>JSON objects</w:t>
+      </w:r>
+      <w:r>
+        <w:t xml:space="preserve"> </w:t>
+      </w:r>
+      <w:r>
+        <w:t xml:space="preserve">and organized into dataframes </w:t>
+      </w:r>
+      <w:r>
+        <w:t xml:space="preserve">using </w:t>
+      </w:r>
+      <w:r>
+        <w:t>the Pandas</w:t>
+      </w:r>
+      <w:r>
+        <w:t xml:space="preserve"> and </w:t>
+      </w:r>
+      <w:r>
+        <w:t>Numpy libraries</w:t>
+      </w:r>
     </w:p>
     <w:p>
       <w:pPr>
         <w:pStyle w:val="ListParagraph"/>
       </w:pPr>
       <w:r>
-        <w:t xml:space="preserve">Prepared csv/excel files through T-SQL queries on relevant data to clean and </w:t>
-      </w:r>
-      <w:r>
-        <w:t xml:space="preserve">fashion an interactive dashboard for clientele. </w:t>
+        <w:t xml:space="preserve">Prepared </w:t>
+      </w:r>
+      <w:r>
+        <w:t>CSV</w:t>
+      </w:r>
+      <w:r>
+        <w:t>/</w:t>
+      </w:r>
+      <w:r>
+        <w:t>Excel</w:t>
+      </w:r>
+      <w:r>
+        <w:t xml:space="preserve"> files through T-SQL queries on relevant data to clean and </w:t>
+      </w:r>
+      <w:r>
+        <w:t>fashion an interactive dashboard for clientele</w:t>
       </w:r>
     </w:p>
     <w:p>
@@ -381,13 +645,13 @@
         <w:t xml:space="preserve"> </w:t>
       </w:r>
       <w:r>
-        <w:t>(6,300), and average view percentage by 40% (37.6%) over 2 months in the channel’s 1</w:t>
+        <w:t>(6,300), and average view percentage by 40% over 2 months in the channel’s 1</w:t>
       </w:r>
       <w:r>
         <w:t>5-</w:t>
       </w:r>
       <w:r>
-        <w:t>month history.</w:t>
+        <w:t>month history</w:t>
       </w:r>
     </w:p>
     <w:p>
@@ -409,13 +673,34 @@
     </w:p>
     <w:p>
       <w:r>
-        <w:t xml:space="preserve">Uncover patterns in </w:t>
-      </w:r>
-      <w:r>
-        <w:t xml:space="preserve">Fitbit </w:t>
-      </w:r>
-      <w:r>
-        <w:t xml:space="preserve">data to shape direction of development of Bellabeat app features. </w:t>
+        <w:t xml:space="preserve">Uncover </w:t>
+      </w:r>
+      <w:r>
+        <w:t>patterns</w:t>
+      </w:r>
+      <w:r>
+        <w:t xml:space="preserve"> </w:t>
+      </w:r>
+      <w:r>
+        <w:t xml:space="preserve">across aggregated </w:t>
+      </w:r>
+      <w:r>
+        <w:t>Fitbit</w:t>
+      </w:r>
+      <w:r>
+        <w:t xml:space="preserve"> user</w:t>
+      </w:r>
+      <w:r>
+        <w:t xml:space="preserve"> </w:t>
+      </w:r>
+      <w:r>
+        <w:t xml:space="preserve">data to </w:t>
+      </w:r>
+      <w:r>
+        <w:t>inform development of Bellabeat app features</w:t>
+      </w:r>
+      <w:r>
+        <w:t xml:space="preserve">. </w:t>
       </w:r>
     </w:p>
     <w:p>
@@ -423,29 +708,35 @@
         <w:pStyle w:val="ListParagraph"/>
       </w:pPr>
       <w:r>
-        <w:t>Processed 8.1+ million rows of data using T-SQL queries to partition data on core features.</w:t>
+        <w:t>Processed 8.1+ million rows of data using T-SQL queries to partition data on core features</w:t>
+      </w:r>
+    </w:p>
+    <w:p>
+      <w:pPr>
+        <w:pStyle w:val="ListParagraph"/>
+      </w:pPr>
+      <w:r>
+        <w:t xml:space="preserve">Modeled, visualized, and interpreted </w:t>
+      </w:r>
+      <w:r>
+        <w:t>patterns</w:t>
       </w:r>
       <w:r>
         <w:t xml:space="preserve"> </w:t>
       </w:r>
+      <w:r>
+        <w:t xml:space="preserve">within user activity data </w:t>
+      </w:r>
+      <w:r>
+        <w:t>using regression models and other statistical techniques</w:t>
+      </w:r>
     </w:p>
     <w:p>
       <w:pPr>
         <w:pStyle w:val="ListParagraph"/>
       </w:pPr>
       <w:r>
-        <w:t xml:space="preserve">Evaluated correlations between features using linear regression. </w:t>
-      </w:r>
-    </w:p>
-    <w:p>
-      <w:pPr>
-        <w:pStyle w:val="ListParagraph"/>
-      </w:pPr>
-      <w:r>
-        <w:t>Proposed 8 features to add to the Bellabeat app to facilitate increase Bellabeat product usage and user activity.</w:t>
-      </w:r>
-      <w:r>
-        <w:tab/>
+        <w:t>Proposed 8 features to add to the Bellabeat app to facilitate increase Bellabeat product usage and user activity</w:t>
       </w:r>
     </w:p>
     <w:p>
@@ -467,17 +758,16 @@
     </w:p>
     <w:p>
       <w:r>
-        <w:t>Resolved functionality issue to previously named vaccinefinder.org to find COVID vaccinations.</w:t>
-      </w:r>
-    </w:p>
-    <w:p>
-      <w:r>
-        <w:t>Functionality: User inputs zip code and distance to search around zip code. A list of 50 locations and providers are returned.</w:t>
-      </w:r>
-    </w:p>
-    <w:p>
-      <w:r>
-        <w:t>Issue: The returned list only returns the closest 50 locations and providers, of which, all can have no availability and other locations outside of the 50 closest are not returned although they may have vaccine availability.</w:t>
+        <w:t xml:space="preserve">Identified and developed a patch for </w:t>
+      </w:r>
+      <w:r>
+        <w:t>sub-optimal</w:t>
+      </w:r>
+      <w:r>
+        <w:t xml:space="preserve"> functionality in vaccines.gov search portal </w:t>
+      </w:r>
+      <w:r>
+        <w:t>listing invalid results for COVID vaccination providers.</w:t>
       </w:r>
     </w:p>
     <w:p>
@@ -485,7 +775,37 @@
         <w:pStyle w:val="ListParagraph"/>
       </w:pPr>
       <w:r>
-        <w:t>Collected a list of all zip codes within user defined range of miles, gathered demographic information for each zip code, and extracted all possible locations with available vaccines through Selenium.</w:t>
+        <w:t>Utilized Selenium to develop an automated process to gather</w:t>
+      </w:r>
+      <w:r>
+        <w:t xml:space="preserve"> a list of all zip codes within user</w:t>
+      </w:r>
+      <w:r>
+        <w:t>-</w:t>
+      </w:r>
+      <w:r>
+        <w:t xml:space="preserve">defined range, </w:t>
+      </w:r>
+      <w:r>
+        <w:t>filtered by</w:t>
+      </w:r>
+      <w:r>
+        <w:t xml:space="preserve"> demographic </w:t>
+      </w:r>
+      <w:r>
+        <w:t>parameters</w:t>
+      </w:r>
+      <w:r>
+        <w:t xml:space="preserve"> </w:t>
+      </w:r>
+      <w:r>
+        <w:t xml:space="preserve">per </w:t>
+      </w:r>
+      <w:r>
+        <w:t>zip code, and</w:t>
+      </w:r>
+      <w:r>
+        <w:t xml:space="preserve"> identify valid location and providers with probable vaccine availability</w:t>
       </w:r>
     </w:p>
     <w:p>
@@ -493,14 +813,27 @@
         <w:pStyle w:val="ListParagraph"/>
       </w:pPr>
       <w:r>
-        <w:t>Discovered 223 additional locations and providers that had covid vaccination availability within 50 miles of the input zip code.</w:t>
-      </w:r>
-    </w:p>
+        <w:t xml:space="preserve">Discovered 223 additional locations and providers that had </w:t>
+      </w:r>
+      <w:r>
+        <w:t>COVID</w:t>
+      </w:r>
+      <w:r>
+        <w:t xml:space="preserve"> vaccination availability within 50 miles of the input zip code</w:t>
+      </w:r>
+      <w:r>
+        <w:t xml:space="preserve"> for personal use as proof-of-concept</w:t>
+      </w:r>
+    </w:p>
+    <w:p/>
+    <w:p/>
+    <w:p/>
     <w:p>
       <w:pPr>
         <w:pStyle w:val="Heading1"/>
       </w:pPr>
       <w:r>
+        <w:lastRenderedPageBreak/>
         <w:t>Education</w:t>
       </w:r>
     </w:p>
@@ -710,7 +1043,7 @@
         <w:t>28-hour</w:t>
       </w:r>
       <w:r>
-        <w:t xml:space="preserve"> practice weeks through planned practices with delegation of duties to 4 other captains and oversaw teaching to 20 members.</w:t>
+        <w:t xml:space="preserve"> practice weeks through planned practices with delegation of duties to 4 other captains and oversaw teaching to 20 members</w:t>
       </w:r>
     </w:p>
     <w:p>
@@ -725,12 +1058,6 @@
       </w:r>
       <w:r>
         <w:t xml:space="preserve"> for a national level performance through a collaborated effort among 4 captains</w:t>
-      </w:r>
-      <w:r>
-        <w:t>.</w:t>
-      </w:r>
-      <w:r>
-        <w:t xml:space="preserve"> </w:t>
       </w:r>
     </w:p>
     <w:sectPr>
@@ -744,7 +1071,7 @@
 </file>
 
 <file path=word/endnotes.xml><?xml version="1.0" encoding="utf-8"?>
-<w:endnotes xmlns:wpc="http://schemas.microsoft.com/office/word/2010/wordprocessingCanvas" xmlns:cx="http://schemas.microsoft.com/office/drawing/2014/chartex" xmlns:cx1="http://schemas.microsoft.com/office/drawing/2015/9/8/chartex" xmlns:cx2="http://schemas.microsoft.com/office/drawing/2015/10/21/chartex" xmlns:cx3="http://schemas.microsoft.com/office/drawing/2016/5/9/chartex" xmlns:cx4="http://schemas.microsoft.com/office/drawing/2016/5/10/chartex" xmlns:cx5="http://schemas.microsoft.com/office/drawing/2016/5/11/chartex" xmlns:cx6="http://schemas.microsoft.com/office/drawing/2016/5/12/chartex" xmlns:cx7="http://schemas.microsoft.com/office/drawing/2016/5/13/chartex" xmlns:cx8="http://schemas.microsoft.com/office/drawing/2016/5/14/chartex" xmlns:mc="http://schemas.openxmlformats.org/markup-compatibility/2006" xmlns:aink="http://schemas.microsoft.com/office/drawing/2016/ink" xmlns:am3d="http://schemas.microsoft.com/office/drawing/2017/model3d" xmlns:o="urn:schemas-microsoft-com:office:office" xmlns:r="http://schemas.openxmlformats.org/officeDocument/2006/relationships" xmlns:m="http://schemas.openxmlformats.org/officeDocument/2006/math" xmlns:v="urn:schemas-microsoft-com:vml" xmlns:wp14="http://schemas.microsoft.com/office/word/2010/wordprocessingDrawing" xmlns:wp="http://schemas.openxmlformats.org/drawingml/2006/wordprocessingDrawing" xmlns:w10="urn:schemas-microsoft-com:office:word" xmlns:w="http://schemas.openxmlformats.org/wordprocessingml/2006/main" xmlns:w14="http://schemas.microsoft.com/office/word/2010/wordml" xmlns:w15="http://schemas.microsoft.com/office/word/2012/wordml" xmlns:w16cex="http://schemas.microsoft.com/office/word/2018/wordml/cex" xmlns:w16cid="http://schemas.microsoft.com/office/word/2016/wordml/cid" xmlns:w16="http://schemas.microsoft.com/office/word/2018/wordml" xmlns:w16sdtdh="http://schemas.microsoft.com/office/word/2020/wordml/sdtdatahash" xmlns:w16se="http://schemas.microsoft.com/office/word/2015/wordml/symex" xmlns:wpg="http://schemas.microsoft.com/office/word/2010/wordprocessingGroup" xmlns:wpi="http://schemas.microsoft.com/office/word/2010/wordprocessingInk" xmlns:wne="http://schemas.microsoft.com/office/word/2006/wordml" xmlns:wps="http://schemas.microsoft.com/office/word/2010/wordprocessingShape" mc:Ignorable="w14 w15 w16se w16cid w16 w16cex w16sdtdh wp14">
+<w:endnotes xmlns:wpc="http://schemas.microsoft.com/office/word/2010/wordprocessingCanvas" xmlns:cx="http://schemas.microsoft.com/office/drawing/2014/chartex" xmlns:cx1="http://schemas.microsoft.com/office/drawing/2015/9/8/chartex" xmlns:cx2="http://schemas.microsoft.com/office/drawing/2015/10/21/chartex" xmlns:cx3="http://schemas.microsoft.com/office/drawing/2016/5/9/chartex" xmlns:cx4="http://schemas.microsoft.com/office/drawing/2016/5/10/chartex" xmlns:cx5="http://schemas.microsoft.com/office/drawing/2016/5/11/chartex" xmlns:cx6="http://schemas.microsoft.com/office/drawing/2016/5/12/chartex" xmlns:cx7="http://schemas.microsoft.com/office/drawing/2016/5/13/chartex" xmlns:cx8="http://schemas.microsoft.com/office/drawing/2016/5/14/chartex" xmlns:mc="http://schemas.openxmlformats.org/markup-compatibility/2006" xmlns:aink="http://schemas.microsoft.com/office/drawing/2016/ink" xmlns:am3d="http://schemas.microsoft.com/office/drawing/2017/model3d" xmlns:o="urn:schemas-microsoft-com:office:office" xmlns:oel="http://schemas.microsoft.com/office/2019/extlst" xmlns:r="http://schemas.openxmlformats.org/officeDocument/2006/relationships" xmlns:m="http://schemas.openxmlformats.org/officeDocument/2006/math" xmlns:v="urn:schemas-microsoft-com:vml" xmlns:wp14="http://schemas.microsoft.com/office/word/2010/wordprocessingDrawing" xmlns:wp="http://schemas.openxmlformats.org/drawingml/2006/wordprocessingDrawing" xmlns:w10="urn:schemas-microsoft-com:office:word" xmlns:w="http://schemas.openxmlformats.org/wordprocessingml/2006/main" xmlns:w14="http://schemas.microsoft.com/office/word/2010/wordml" xmlns:w15="http://schemas.microsoft.com/office/word/2012/wordml" xmlns:w16cex="http://schemas.microsoft.com/office/word/2018/wordml/cex" xmlns:w16cid="http://schemas.microsoft.com/office/word/2016/wordml/cid" xmlns:w16="http://schemas.microsoft.com/office/word/2018/wordml" xmlns:w16sdtdh="http://schemas.microsoft.com/office/word/2020/wordml/sdtdatahash" xmlns:w16se="http://schemas.microsoft.com/office/word/2015/wordml/symex" xmlns:wpg="http://schemas.microsoft.com/office/word/2010/wordprocessingGroup" xmlns:wpi="http://schemas.microsoft.com/office/word/2010/wordprocessingInk" xmlns:wne="http://schemas.microsoft.com/office/word/2006/wordml" xmlns:wps="http://schemas.microsoft.com/office/word/2010/wordprocessingShape" mc:Ignorable="w14 w15 w16se w16cid w16 w16cex w16sdtdh wp14">
   <w:endnote w:type="separator" w:id="-1">
     <w:p>
       <w:r>
@@ -763,7 +1090,7 @@
 </file>
 
 <file path=word/footer1.xml><?xml version="1.0" encoding="utf-8"?>
-<w:ftr xmlns:wpc="http://schemas.microsoft.com/office/word/2010/wordprocessingCanvas" xmlns:cx="http://schemas.microsoft.com/office/drawing/2014/chartex" xmlns:cx1="http://schemas.microsoft.com/office/drawing/2015/9/8/chartex" xmlns:cx2="http://schemas.microsoft.com/office/drawing/2015/10/21/chartex" xmlns:cx3="http://schemas.microsoft.com/office/drawing/2016/5/9/chartex" xmlns:cx4="http://schemas.microsoft.com/office/drawing/2016/5/10/chartex" xmlns:cx5="http://schemas.microsoft.com/office/drawing/2016/5/11/chartex" xmlns:cx6="http://schemas.microsoft.com/office/drawing/2016/5/12/chartex" xmlns:cx7="http://schemas.microsoft.com/office/drawing/2016/5/13/chartex" xmlns:cx8="http://schemas.microsoft.com/office/drawing/2016/5/14/chartex" xmlns:mc="http://schemas.openxmlformats.org/markup-compatibility/2006" xmlns:aink="http://schemas.microsoft.com/office/drawing/2016/ink" xmlns:am3d="http://schemas.microsoft.com/office/drawing/2017/model3d" xmlns:o="urn:schemas-microsoft-com:office:office" xmlns:r="http://schemas.openxmlformats.org/officeDocument/2006/relationships" xmlns:m="http://schemas.openxmlformats.org/officeDocument/2006/math" xmlns:v="urn:schemas-microsoft-com:vml" xmlns:wp14="http://schemas.microsoft.com/office/word/2010/wordprocessingDrawing" xmlns:wp="http://schemas.openxmlformats.org/drawingml/2006/wordprocessingDrawing" xmlns:w10="urn:schemas-microsoft-com:office:word" xmlns:w="http://schemas.openxmlformats.org/wordprocessingml/2006/main" xmlns:w14="http://schemas.microsoft.com/office/word/2010/wordml" xmlns:w15="http://schemas.microsoft.com/office/word/2012/wordml" xmlns:w16cex="http://schemas.microsoft.com/office/word/2018/wordml/cex" xmlns:w16cid="http://schemas.microsoft.com/office/word/2016/wordml/cid" xmlns:w16="http://schemas.microsoft.com/office/word/2018/wordml" xmlns:w16sdtdh="http://schemas.microsoft.com/office/word/2020/wordml/sdtdatahash" xmlns:w16se="http://schemas.microsoft.com/office/word/2015/wordml/symex" xmlns:wpg="http://schemas.microsoft.com/office/word/2010/wordprocessingGroup" xmlns:wpi="http://schemas.microsoft.com/office/word/2010/wordprocessingInk" xmlns:wne="http://schemas.microsoft.com/office/word/2006/wordml" xmlns:wps="http://schemas.microsoft.com/office/word/2010/wordprocessingShape" mc:Ignorable="w14 w15 w16se w16cid w16 w16cex w16sdtdh wp14">
+<w:ftr xmlns:wpc="http://schemas.microsoft.com/office/word/2010/wordprocessingCanvas" xmlns:cx="http://schemas.microsoft.com/office/drawing/2014/chartex" xmlns:cx1="http://schemas.microsoft.com/office/drawing/2015/9/8/chartex" xmlns:cx2="http://schemas.microsoft.com/office/drawing/2015/10/21/chartex" xmlns:cx3="http://schemas.microsoft.com/office/drawing/2016/5/9/chartex" xmlns:cx4="http://schemas.microsoft.com/office/drawing/2016/5/10/chartex" xmlns:cx5="http://schemas.microsoft.com/office/drawing/2016/5/11/chartex" xmlns:cx6="http://schemas.microsoft.com/office/drawing/2016/5/12/chartex" xmlns:cx7="http://schemas.microsoft.com/office/drawing/2016/5/13/chartex" xmlns:cx8="http://schemas.microsoft.com/office/drawing/2016/5/14/chartex" xmlns:mc="http://schemas.openxmlformats.org/markup-compatibility/2006" xmlns:aink="http://schemas.microsoft.com/office/drawing/2016/ink" xmlns:am3d="http://schemas.microsoft.com/office/drawing/2017/model3d" xmlns:o="urn:schemas-microsoft-com:office:office" xmlns:oel="http://schemas.microsoft.com/office/2019/extlst" xmlns:r="http://schemas.openxmlformats.org/officeDocument/2006/relationships" xmlns:m="http://schemas.openxmlformats.org/officeDocument/2006/math" xmlns:v="urn:schemas-microsoft-com:vml" xmlns:wp14="http://schemas.microsoft.com/office/word/2010/wordprocessingDrawing" xmlns:wp="http://schemas.openxmlformats.org/drawingml/2006/wordprocessingDrawing" xmlns:w10="urn:schemas-microsoft-com:office:word" xmlns:w="http://schemas.openxmlformats.org/wordprocessingml/2006/main" xmlns:w14="http://schemas.microsoft.com/office/word/2010/wordml" xmlns:w15="http://schemas.microsoft.com/office/word/2012/wordml" xmlns:w16cex="http://schemas.microsoft.com/office/word/2018/wordml/cex" xmlns:w16cid="http://schemas.microsoft.com/office/word/2016/wordml/cid" xmlns:w16="http://schemas.microsoft.com/office/word/2018/wordml" xmlns:w16sdtdh="http://schemas.microsoft.com/office/word/2020/wordml/sdtdatahash" xmlns:w16se="http://schemas.microsoft.com/office/word/2015/wordml/symex" xmlns:wpg="http://schemas.microsoft.com/office/word/2010/wordprocessingGroup" xmlns:wpi="http://schemas.microsoft.com/office/word/2010/wordprocessingInk" xmlns:wne="http://schemas.microsoft.com/office/word/2006/wordml" xmlns:wps="http://schemas.microsoft.com/office/word/2010/wordprocessingShape" mc:Ignorable="w14 w15 w16se w16cid w16 w16cex w16sdtdh wp14">
   <w:p>
     <w:pPr>
       <w:rPr>
@@ -797,7 +1124,7 @@
 </file>
 
 <file path=word/footnotes.xml><?xml version="1.0" encoding="utf-8"?>
-<w:footnotes xmlns:wpc="http://schemas.microsoft.com/office/word/2010/wordprocessingCanvas" xmlns:cx="http://schemas.microsoft.com/office/drawing/2014/chartex" xmlns:cx1="http://schemas.microsoft.com/office/drawing/2015/9/8/chartex" xmlns:cx2="http://schemas.microsoft.com/office/drawing/2015/10/21/chartex" xmlns:cx3="http://schemas.microsoft.com/office/drawing/2016/5/9/chartex" xmlns:cx4="http://schemas.microsoft.com/office/drawing/2016/5/10/chartex" xmlns:cx5="http://schemas.microsoft.com/office/drawing/2016/5/11/chartex" xmlns:cx6="http://schemas.microsoft.com/office/drawing/2016/5/12/chartex" xmlns:cx7="http://schemas.microsoft.com/office/drawing/2016/5/13/chartex" xmlns:cx8="http://schemas.microsoft.com/office/drawing/2016/5/14/chartex" xmlns:mc="http://schemas.openxmlformats.org/markup-compatibility/2006" xmlns:aink="http://schemas.microsoft.com/office/drawing/2016/ink" xmlns:am3d="http://schemas.microsoft.com/office/drawing/2017/model3d" xmlns:o="urn:schemas-microsoft-com:office:office" xmlns:r="http://schemas.openxmlformats.org/officeDocument/2006/relationships" xmlns:m="http://schemas.openxmlformats.org/officeDocument/2006/math" xmlns:v="urn:schemas-microsoft-com:vml" xmlns:wp14="http://schemas.microsoft.com/office/word/2010/wordprocessingDrawing" xmlns:wp="http://schemas.openxmlformats.org/drawingml/2006/wordprocessingDrawing" xmlns:w10="urn:schemas-microsoft-com:office:word" xmlns:w="http://schemas.openxmlformats.org/wordprocessingml/2006/main" xmlns:w14="http://schemas.microsoft.com/office/word/2010/wordml" xmlns:w15="http://schemas.microsoft.com/office/word/2012/wordml" xmlns:w16cex="http://schemas.microsoft.com/office/word/2018/wordml/cex" xmlns:w16cid="http://schemas.microsoft.com/office/word/2016/wordml/cid" xmlns:w16="http://schemas.microsoft.com/office/word/2018/wordml" xmlns:w16sdtdh="http://schemas.microsoft.com/office/word/2020/wordml/sdtdatahash" xmlns:w16se="http://schemas.microsoft.com/office/word/2015/wordml/symex" xmlns:wpg="http://schemas.microsoft.com/office/word/2010/wordprocessingGroup" xmlns:wpi="http://schemas.microsoft.com/office/word/2010/wordprocessingInk" xmlns:wne="http://schemas.microsoft.com/office/word/2006/wordml" xmlns:wps="http://schemas.microsoft.com/office/word/2010/wordprocessingShape" mc:Ignorable="w14 w15 w16se w16cid w16 w16cex w16sdtdh wp14">
+<w:footnotes xmlns:wpc="http://schemas.microsoft.com/office/word/2010/wordprocessingCanvas" xmlns:cx="http://schemas.microsoft.com/office/drawing/2014/chartex" xmlns:cx1="http://schemas.microsoft.com/office/drawing/2015/9/8/chartex" xmlns:cx2="http://schemas.microsoft.com/office/drawing/2015/10/21/chartex" xmlns:cx3="http://schemas.microsoft.com/office/drawing/2016/5/9/chartex" xmlns:cx4="http://schemas.microsoft.com/office/drawing/2016/5/10/chartex" xmlns:cx5="http://schemas.microsoft.com/office/drawing/2016/5/11/chartex" xmlns:cx6="http://schemas.microsoft.com/office/drawing/2016/5/12/chartex" xmlns:cx7="http://schemas.microsoft.com/office/drawing/2016/5/13/chartex" xmlns:cx8="http://schemas.microsoft.com/office/drawing/2016/5/14/chartex" xmlns:mc="http://schemas.openxmlformats.org/markup-compatibility/2006" xmlns:aink="http://schemas.microsoft.com/office/drawing/2016/ink" xmlns:am3d="http://schemas.microsoft.com/office/drawing/2017/model3d" xmlns:o="urn:schemas-microsoft-com:office:office" xmlns:oel="http://schemas.microsoft.com/office/2019/extlst" xmlns:r="http://schemas.openxmlformats.org/officeDocument/2006/relationships" xmlns:m="http://schemas.openxmlformats.org/officeDocument/2006/math" xmlns:v="urn:schemas-microsoft-com:vml" xmlns:wp14="http://schemas.microsoft.com/office/word/2010/wordprocessingDrawing" xmlns:wp="http://schemas.openxmlformats.org/drawingml/2006/wordprocessingDrawing" xmlns:w10="urn:schemas-microsoft-com:office:word" xmlns:w="http://schemas.openxmlformats.org/wordprocessingml/2006/main" xmlns:w14="http://schemas.microsoft.com/office/word/2010/wordml" xmlns:w15="http://schemas.microsoft.com/office/word/2012/wordml" xmlns:w16cex="http://schemas.microsoft.com/office/word/2018/wordml/cex" xmlns:w16cid="http://schemas.microsoft.com/office/word/2016/wordml/cid" xmlns:w16="http://schemas.microsoft.com/office/word/2018/wordml" xmlns:w16sdtdh="http://schemas.microsoft.com/office/word/2020/wordml/sdtdatahash" xmlns:w16se="http://schemas.microsoft.com/office/word/2015/wordml/symex" xmlns:wpg="http://schemas.microsoft.com/office/word/2010/wordprocessingGroup" xmlns:wpi="http://schemas.microsoft.com/office/word/2010/wordprocessingInk" xmlns:wne="http://schemas.microsoft.com/office/word/2006/wordml" xmlns:wps="http://schemas.microsoft.com/office/word/2010/wordprocessingShape" mc:Ignorable="w14 w15 w16se w16cid w16 w16cex w16sdtdh wp14">
   <w:footnote w:type="separator" w:id="-1">
     <w:p>
       <w:r>
@@ -816,7 +1143,7 @@
 </file>
 
 <file path=word/numbering.xml><?xml version="1.0" encoding="utf-8"?>
-<w:numbering xmlns:wpc="http://schemas.microsoft.com/office/word/2010/wordprocessingCanvas" xmlns:cx="http://schemas.microsoft.com/office/drawing/2014/chartex" xmlns:cx1="http://schemas.microsoft.com/office/drawing/2015/9/8/chartex" xmlns:cx2="http://schemas.microsoft.com/office/drawing/2015/10/21/chartex" xmlns:cx3="http://schemas.microsoft.com/office/drawing/2016/5/9/chartex" xmlns:cx4="http://schemas.microsoft.com/office/drawing/2016/5/10/chartex" xmlns:cx5="http://schemas.microsoft.com/office/drawing/2016/5/11/chartex" xmlns:cx6="http://schemas.microsoft.com/office/drawing/2016/5/12/chartex" xmlns:cx7="http://schemas.microsoft.com/office/drawing/2016/5/13/chartex" xmlns:cx8="http://schemas.microsoft.com/office/drawing/2016/5/14/chartex" xmlns:mc="http://schemas.openxmlformats.org/markup-compatibility/2006" xmlns:aink="http://schemas.microsoft.com/office/drawing/2016/ink" xmlns:am3d="http://schemas.microsoft.com/office/drawing/2017/model3d" xmlns:o="urn:schemas-microsoft-com:office:office" xmlns:r="http://schemas.openxmlformats.org/officeDocument/2006/relationships" xmlns:m="http://schemas.openxmlformats.org/officeDocument/2006/math" xmlns:v="urn:schemas-microsoft-com:vml" xmlns:wp14="http://schemas.microsoft.com/office/word/2010/wordprocessingDrawing" xmlns:wp="http://schemas.openxmlformats.org/drawingml/2006/wordprocessingDrawing" xmlns:w10="urn:schemas-microsoft-com:office:word" xmlns:w="http://schemas.openxmlformats.org/wordprocessingml/2006/main" xmlns:w14="http://schemas.microsoft.com/office/word/2010/wordml" xmlns:w15="http://schemas.microsoft.com/office/word/2012/wordml" xmlns:w16cex="http://schemas.microsoft.com/office/word/2018/wordml/cex" xmlns:w16cid="http://schemas.microsoft.com/office/word/2016/wordml/cid" xmlns:w16="http://schemas.microsoft.com/office/word/2018/wordml" xmlns:w16sdtdh="http://schemas.microsoft.com/office/word/2020/wordml/sdtdatahash" xmlns:w16se="http://schemas.microsoft.com/office/word/2015/wordml/symex" xmlns:wpg="http://schemas.microsoft.com/office/word/2010/wordprocessingGroup" xmlns:wpi="http://schemas.microsoft.com/office/word/2010/wordprocessingInk" xmlns:wne="http://schemas.microsoft.com/office/word/2006/wordml" xmlns:wps="http://schemas.microsoft.com/office/word/2010/wordprocessingShape" mc:Ignorable="w14 w15 w16se w16cid w16 w16cex w16sdtdh wp14">
+<w:numbering xmlns:wpc="http://schemas.microsoft.com/office/word/2010/wordprocessingCanvas" xmlns:cx="http://schemas.microsoft.com/office/drawing/2014/chartex" xmlns:cx1="http://schemas.microsoft.com/office/drawing/2015/9/8/chartex" xmlns:cx2="http://schemas.microsoft.com/office/drawing/2015/10/21/chartex" xmlns:cx3="http://schemas.microsoft.com/office/drawing/2016/5/9/chartex" xmlns:cx4="http://schemas.microsoft.com/office/drawing/2016/5/10/chartex" xmlns:cx5="http://schemas.microsoft.com/office/drawing/2016/5/11/chartex" xmlns:cx6="http://schemas.microsoft.com/office/drawing/2016/5/12/chartex" xmlns:cx7="http://schemas.microsoft.com/office/drawing/2016/5/13/chartex" xmlns:cx8="http://schemas.microsoft.com/office/drawing/2016/5/14/chartex" xmlns:mc="http://schemas.openxmlformats.org/markup-compatibility/2006" xmlns:aink="http://schemas.microsoft.com/office/drawing/2016/ink" xmlns:am3d="http://schemas.microsoft.com/office/drawing/2017/model3d" xmlns:o="urn:schemas-microsoft-com:office:office" xmlns:oel="http://schemas.microsoft.com/office/2019/extlst" xmlns:r="http://schemas.openxmlformats.org/officeDocument/2006/relationships" xmlns:m="http://schemas.openxmlformats.org/officeDocument/2006/math" xmlns:v="urn:schemas-microsoft-com:vml" xmlns:wp14="http://schemas.microsoft.com/office/word/2010/wordprocessingDrawing" xmlns:wp="http://schemas.openxmlformats.org/drawingml/2006/wordprocessingDrawing" xmlns:w10="urn:schemas-microsoft-com:office:word" xmlns:w="http://schemas.openxmlformats.org/wordprocessingml/2006/main" xmlns:w14="http://schemas.microsoft.com/office/word/2010/wordml" xmlns:w15="http://schemas.microsoft.com/office/word/2012/wordml" xmlns:w16cex="http://schemas.microsoft.com/office/word/2018/wordml/cex" xmlns:w16cid="http://schemas.microsoft.com/office/word/2016/wordml/cid" xmlns:w16="http://schemas.microsoft.com/office/word/2018/wordml" xmlns:w16sdtdh="http://schemas.microsoft.com/office/word/2020/wordml/sdtdatahash" xmlns:w16se="http://schemas.microsoft.com/office/word/2015/wordml/symex" xmlns:wpg="http://schemas.microsoft.com/office/word/2010/wordprocessingGroup" xmlns:wpi="http://schemas.microsoft.com/office/word/2010/wordprocessingInk" xmlns:wne="http://schemas.microsoft.com/office/word/2006/wordml" xmlns:wps="http://schemas.microsoft.com/office/word/2010/wordprocessingShape" mc:Ignorable="w14 w15 w16se w16cid w16 w16cex w16sdtdh wp14">
   <w:abstractNum w:abstractNumId="0" w15:restartNumberingAfterBreak="0">
     <w:nsid w:val="1C7A1CE6"/>
     <w:multiLevelType w:val="hybridMultilevel"/>
@@ -1763,7 +2090,7 @@
       <w:lvlText w:val="●"/>
       <w:lvlJc w:val="left"/>
       <w:pPr>
-        <w:ind w:left="720" w:firstLine="360"/>
+        <w:ind w:left="3330" w:firstLine="360"/>
       </w:pPr>
       <w:rPr>
         <w:rFonts w:ascii="Calibri" w:eastAsia="Calibri" w:hAnsi="Calibri" w:cs="Calibri"/>
@@ -1938,28 +2265,28 @@
       </w:rPr>
     </w:lvl>
   </w:abstractNum>
-  <w:num w:numId="1">
+  <w:num w:numId="1" w16cid:durableId="1022047687">
     <w:abstractNumId w:val="7"/>
   </w:num>
-  <w:num w:numId="2">
+  <w:num w:numId="2" w16cid:durableId="1993634997">
     <w:abstractNumId w:val="2"/>
   </w:num>
-  <w:num w:numId="3">
+  <w:num w:numId="3" w16cid:durableId="681934665">
     <w:abstractNumId w:val="3"/>
   </w:num>
-  <w:num w:numId="4">
+  <w:num w:numId="4" w16cid:durableId="917323698">
     <w:abstractNumId w:val="6"/>
   </w:num>
-  <w:num w:numId="5">
+  <w:num w:numId="5" w16cid:durableId="1023743981">
     <w:abstractNumId w:val="1"/>
   </w:num>
-  <w:num w:numId="6">
+  <w:num w:numId="6" w16cid:durableId="1653215654">
     <w:abstractNumId w:val="0"/>
   </w:num>
-  <w:num w:numId="7">
+  <w:num w:numId="7" w16cid:durableId="1626039602">
     <w:abstractNumId w:val="5"/>
   </w:num>
-  <w:num w:numId="8">
+  <w:num w:numId="8" w16cid:durableId="968435030">
     <w:abstractNumId w:val="4"/>
   </w:num>
 </w:numbering>
@@ -2358,7 +2685,7 @@
   </w:latentStyles>
   <w:style w:type="paragraph" w:default="1" w:styleId="Normal">
     <w:name w:val="Normal"/>
-    <w:rsid w:val="00DF7EDC"/>
+    <w:rsid w:val="00E57A91"/>
     <w:pPr>
       <w:widowControl w:val="0"/>
       <w:tabs>

</xml_diff>

<commit_message>
Updated Resume word doc, pdf, and website
</commit_message>
<xml_diff>
--- a/resume.docx
+++ b/resume.docx
@@ -1,6 +1,6 @@
 
 <file path=word/document.xml><?xml version="1.0" encoding="utf-8"?>
-<w:document xmlns:wpc="http://schemas.microsoft.com/office/word/2010/wordprocessingCanvas" xmlns:cx="http://schemas.microsoft.com/office/drawing/2014/chartex" xmlns:cx1="http://schemas.microsoft.com/office/drawing/2015/9/8/chartex" xmlns:cx2="http://schemas.microsoft.com/office/drawing/2015/10/21/chartex" xmlns:cx3="http://schemas.microsoft.com/office/drawing/2016/5/9/chartex" xmlns:cx4="http://schemas.microsoft.com/office/drawing/2016/5/10/chartex" xmlns:cx5="http://schemas.microsoft.com/office/drawing/2016/5/11/chartex" xmlns:cx6="http://schemas.microsoft.com/office/drawing/2016/5/12/chartex" xmlns:cx7="http://schemas.microsoft.com/office/drawing/2016/5/13/chartex" xmlns:cx8="http://schemas.microsoft.com/office/drawing/2016/5/14/chartex" xmlns:mc="http://schemas.openxmlformats.org/markup-compatibility/2006" xmlns:aink="http://schemas.microsoft.com/office/drawing/2016/ink" xmlns:am3d="http://schemas.microsoft.com/office/drawing/2017/model3d" xmlns:o="urn:schemas-microsoft-com:office:office" xmlns:oel="http://schemas.microsoft.com/office/2019/extlst" xmlns:r="http://schemas.openxmlformats.org/officeDocument/2006/relationships" xmlns:m="http://schemas.openxmlformats.org/officeDocument/2006/math" xmlns:v="urn:schemas-microsoft-com:vml" xmlns:wp14="http://schemas.microsoft.com/office/word/2010/wordprocessingDrawing" xmlns:wp="http://schemas.openxmlformats.org/drawingml/2006/wordprocessingDrawing" xmlns:w10="urn:schemas-microsoft-com:office:word" xmlns:w="http://schemas.openxmlformats.org/wordprocessingml/2006/main" xmlns:w14="http://schemas.microsoft.com/office/word/2010/wordml" xmlns:w15="http://schemas.microsoft.com/office/word/2012/wordml" xmlns:w16cex="http://schemas.microsoft.com/office/word/2018/wordml/cex" xmlns:w16cid="http://schemas.microsoft.com/office/word/2016/wordml/cid" xmlns:w16="http://schemas.microsoft.com/office/word/2018/wordml" xmlns:w16sdtdh="http://schemas.microsoft.com/office/word/2020/wordml/sdtdatahash" xmlns:w16se="http://schemas.microsoft.com/office/word/2015/wordml/symex" xmlns:wpg="http://schemas.microsoft.com/office/word/2010/wordprocessingGroup" xmlns:wpi="http://schemas.microsoft.com/office/word/2010/wordprocessingInk" xmlns:wne="http://schemas.microsoft.com/office/word/2006/wordml" xmlns:wps="http://schemas.microsoft.com/office/word/2010/wordprocessingShape" mc:Ignorable="w14 w15 w16se w16cid w16 w16cex w16sdtdh wp14">
+<w:document xmlns:wpc="http://schemas.microsoft.com/office/word/2010/wordprocessingCanvas" xmlns:cx="http://schemas.microsoft.com/office/drawing/2014/chartex" xmlns:cx1="http://schemas.microsoft.com/office/drawing/2015/9/8/chartex" xmlns:cx2="http://schemas.microsoft.com/office/drawing/2015/10/21/chartex" xmlns:cx3="http://schemas.microsoft.com/office/drawing/2016/5/9/chartex" xmlns:cx4="http://schemas.microsoft.com/office/drawing/2016/5/10/chartex" xmlns:cx5="http://schemas.microsoft.com/office/drawing/2016/5/11/chartex" xmlns:cx6="http://schemas.microsoft.com/office/drawing/2016/5/12/chartex" xmlns:cx7="http://schemas.microsoft.com/office/drawing/2016/5/13/chartex" xmlns:cx8="http://schemas.microsoft.com/office/drawing/2016/5/14/chartex" xmlns:mc="http://schemas.openxmlformats.org/markup-compatibility/2006" xmlns:aink="http://schemas.microsoft.com/office/drawing/2016/ink" xmlns:am3d="http://schemas.microsoft.com/office/drawing/2017/model3d" xmlns:o="urn:schemas-microsoft-com:office:office" xmlns:oel="http://schemas.microsoft.com/office/2019/extlst" xmlns:r="http://schemas.openxmlformats.org/officeDocument/2006/relationships" xmlns:m="http://schemas.openxmlformats.org/officeDocument/2006/math" xmlns:v="urn:schemas-microsoft-com:vml" xmlns:wp14="http://schemas.microsoft.com/office/word/2010/wordprocessingDrawing" xmlns:wp="http://schemas.openxmlformats.org/drawingml/2006/wordprocessingDrawing" xmlns:w10="urn:schemas-microsoft-com:office:word" xmlns:w="http://schemas.openxmlformats.org/wordprocessingml/2006/main" xmlns:w14="http://schemas.microsoft.com/office/word/2010/wordml" xmlns:w15="http://schemas.microsoft.com/office/word/2012/wordml" xmlns:w16cex="http://schemas.microsoft.com/office/word/2018/wordml/cex" xmlns:w16cid="http://schemas.microsoft.com/office/word/2016/wordml/cid" xmlns:w16="http://schemas.microsoft.com/office/word/2018/wordml" xmlns:w16du="http://schemas.microsoft.com/office/word/2023/wordml/word16du" xmlns:w16sdtdh="http://schemas.microsoft.com/office/word/2020/wordml/sdtdatahash" xmlns:w16se="http://schemas.microsoft.com/office/word/2015/wordml/symex" xmlns:wpg="http://schemas.microsoft.com/office/word/2010/wordprocessingGroup" xmlns:wpi="http://schemas.microsoft.com/office/word/2010/wordprocessingInk" xmlns:wne="http://schemas.microsoft.com/office/word/2006/wordml" xmlns:wps="http://schemas.microsoft.com/office/word/2010/wordprocessingShape" mc:Ignorable="w14 w15 w16se w16cid w16 w16cex w16sdtdh w16du wp14">
   <w:body>
     <w:tbl>
       <w:tblPr>
@@ -58,19 +58,7 @@
           </w:tcPr>
           <w:p>
             <w:r>
-              <w:t>Phone: (</w:t>
-            </w:r>
-            <w:r>
-              <w:t>408</w:t>
-            </w:r>
-            <w:r>
-              <w:t>)</w:t>
-            </w:r>
-            <w:r>
-              <w:t>-791-9271</w:t>
-            </w:r>
-            <w:r>
-              <w:t xml:space="preserve"> | Email: </w:t>
+              <w:t xml:space="preserve">Phone: (408)-791-9271 | Email: </w:t>
             </w:r>
             <w:hyperlink r:id="rId8" w:history="1">
               <w:r>
@@ -83,18 +71,12 @@
           </w:p>
           <w:p>
             <w:r>
-              <w:t xml:space="preserve">Website: </w:t>
-            </w:r>
-            <w:r>
-              <w:t>https://neelsrejan.github.io/neelsrejan-github.io/</w:t>
+              <w:t>Website: https://neelsrejan.github.io/neelsrejan-github.io/</w:t>
             </w:r>
           </w:p>
           <w:p>
             <w:r>
-              <w:t>LinkedIn</w:t>
-            </w:r>
-            <w:r>
-              <w:t xml:space="preserve">: </w:t>
+              <w:t xml:space="preserve">LinkedIn: </w:t>
             </w:r>
             <w:r>
               <w:t>https://www.linkedin.com/in/neelsrejan/</w:t>
@@ -122,6 +104,7 @@
               <w:t>92029</w:t>
             </w:r>
           </w:p>
+          <w:p/>
         </w:tc>
       </w:tr>
     </w:tbl>
@@ -135,37 +118,164 @@
     </w:p>
     <w:p>
       <w:r>
-        <w:t xml:space="preserve">Aiming </w:t>
-      </w:r>
-      <w:r>
-        <w:t>t</w:t>
-      </w:r>
-      <w:r>
-        <w:t xml:space="preserve">o </w:t>
-      </w:r>
-      <w:r>
-        <w:t>extend</w:t>
-      </w:r>
-      <w:r>
-        <w:t xml:space="preserve"> my expertise in data analysis, proficiency in</w:t>
-      </w:r>
-      <w:r>
-        <w:t>:</w:t>
-      </w:r>
-      <w:r>
-        <w:t xml:space="preserve"> Python</w:t>
-      </w:r>
-      <w:r>
-        <w:t xml:space="preserve">, </w:t>
-      </w:r>
-      <w:r>
-        <w:t>SQL,</w:t>
-      </w:r>
-      <w:r>
-        <w:t xml:space="preserve"> and Tableau,</w:t>
-      </w:r>
-      <w:r>
-        <w:t xml:space="preserve"> and a keen ability to uncover valuable patterns and trends. I am dedicated to contributing to the company's success by providing actionable insights that drive strategic decisions and align with its mission and objectives.</w:t>
+        <w:t>Aspiring to enhance my career by acquiring MBA skills to complement my technical expertise in data analytics with Python, SQL, and Tableau. I aim to transition into roles where I can lead and influence quality and sustainability initiatives through strategic, data-driven decision-making, eventually guiding teams towards achieving business excellence.</w:t>
+      </w:r>
+    </w:p>
+    <w:p>
+      <w:pPr>
+        <w:pStyle w:val="Heading1"/>
+      </w:pPr>
+      <w:r>
+        <w:t>Work Experience</w:t>
+      </w:r>
+    </w:p>
+    <w:p>
+      <w:r>
+        <w:rPr>
+          <w:rStyle w:val="CapsExpandedColored"/>
+        </w:rPr>
+        <w:t>GENMARK DIAGNOSTICS (ROCHE)</w:t>
+      </w:r>
+      <w:r>
+        <w:rPr>
+          <w:rStyle w:val="CapsExpandedColored"/>
+        </w:rPr>
+        <w:t xml:space="preserve"> </w:t>
+      </w:r>
+      <w:r>
+        <w:t>–</w:t>
+      </w:r>
+      <w:r>
+        <w:t xml:space="preserve"> </w:t>
+      </w:r>
+      <w:r>
+        <w:t>QUALITY CONTROL SPECIALIST II</w:t>
+      </w:r>
+      <w:r>
+        <w:t>I</w:t>
+      </w:r>
+      <w:r>
+        <w:t xml:space="preserve"> | Data Analytics</w:t>
+      </w:r>
+      <w:r>
+        <w:tab/>
+        <w:t>April 2024 - P</w:t>
+      </w:r>
+      <w:r>
+        <w:t>resent</w:t>
+      </w:r>
+    </w:p>
+    <w:p>
+      <w:r>
+        <w:t>Develop cross functional automated scripts to aid in the development of new market assays</w:t>
+      </w:r>
+    </w:p>
+    <w:p>
+      <w:pPr>
+        <w:pStyle w:val="ListParagraph"/>
+      </w:pPr>
+      <w:r>
+        <w:t>Developed and automated a data visualization process using JMP scripting</w:t>
+      </w:r>
+      <w:r>
+        <w:t xml:space="preserve"> for 8 assays</w:t>
+      </w:r>
+      <w:r>
+        <w:t>, integrating a Python program to compile and organize charts into a PowerPoint presentation for lot reviews, enhancing quality analysis with actionable user-driven recommendations</w:t>
+      </w:r>
+    </w:p>
+    <w:p>
+      <w:pPr>
+        <w:pStyle w:val="ListParagraph"/>
+      </w:pPr>
+      <w:r>
+        <w:t>Engaged with R&amp;D in cross-functional sessions to design data visualizations, driving assay advancements and product stability, thereby supporting commercial Quality Control objectives</w:t>
+      </w:r>
+    </w:p>
+    <w:p>
+      <w:r>
+        <w:rPr>
+          <w:rStyle w:val="CapsExpandedColored"/>
+        </w:rPr>
+        <w:t>GENMARK DIAGNOSTICS (ROCHE)</w:t>
+      </w:r>
+      <w:r>
+        <w:rPr>
+          <w:rStyle w:val="CapsExpandedColored"/>
+        </w:rPr>
+        <w:t xml:space="preserve"> </w:t>
+      </w:r>
+      <w:r>
+        <w:t>–</w:t>
+      </w:r>
+      <w:r>
+        <w:t xml:space="preserve"> </w:t>
+      </w:r>
+      <w:r>
+        <w:t>QUALITY CONTROL SPECIALIST II | Data Analytics</w:t>
+      </w:r>
+      <w:r>
+        <w:tab/>
+        <w:t>April 2022 - April 2024</w:t>
+      </w:r>
+    </w:p>
+    <w:p>
+      <w:r>
+        <w:t xml:space="preserve">Contribute to releasing QC tested lots through comprehensive data analysis and reporting for efficient and accurate decision making thus ensuring product quality. </w:t>
+      </w:r>
+    </w:p>
+    <w:p>
+      <w:pPr>
+        <w:pStyle w:val="ListParagraph"/>
+      </w:pPr>
+      <w:r>
+        <w:t>Conducted daily produce reviews and releases for lots totaling $100k in value</w:t>
+      </w:r>
+    </w:p>
+    <w:p>
+      <w:pPr>
+        <w:pStyle w:val="ListParagraph"/>
+      </w:pPr>
+      <w:r>
+        <w:t>Engineered a python script that QC uses to automate daily emails to the broader company and stakeholders, saving up to $15k annually</w:t>
+      </w:r>
+    </w:p>
+    <w:p>
+      <w:pPr>
+        <w:pStyle w:val="ListParagraph"/>
+      </w:pPr>
+      <w:r>
+        <w:t>Revamped the existing Out of Specification tracker to deliver comprehensive monthly performance metrics using Tableau</w:t>
+      </w:r>
+    </w:p>
+    <w:p>
+      <w:pPr>
+        <w:pStyle w:val="ListParagraph"/>
+      </w:pPr>
+      <w:r>
+        <w:t xml:space="preserve">Consolidated calculation logic for various dilution techniques into a single spreadsheet to be referenced by QC </w:t>
+      </w:r>
+      <w:r>
+        <w:t>operators</w:t>
+      </w:r>
+      <w:r>
+        <w:t>, complying to FDA regulations</w:t>
+      </w:r>
+    </w:p>
+    <w:p>
+      <w:pPr>
+        <w:pStyle w:val="ListParagraph"/>
+      </w:pPr>
+      <w:r>
+        <w:t>Facilitated User Acceptance Testing (UAT) to meticulously test and document the SAP implementation process for QC</w:t>
+      </w:r>
+    </w:p>
+    <w:p>
+      <w:pPr>
+        <w:pStyle w:val="ListParagraph"/>
+      </w:pPr>
+      <w:r>
+        <w:t>Assumed responsibility for training and mentoring new members of the QC data review team</w:t>
       </w:r>
     </w:p>
     <w:p>
@@ -179,26 +289,25 @@
     <w:tbl>
       <w:tblPr>
         <w:tblStyle w:val="TableGrid"/>
-        <w:tblW w:w="10975" w:type="dxa"/>
+        <w:tblW w:w="0" w:type="auto"/>
+        <w:tblBorders>
+          <w:top w:val="none" w:sz="0" w:space="0" w:color="auto"/>
+          <w:left w:val="none" w:sz="0" w:space="0" w:color="auto"/>
+          <w:bottom w:val="none" w:sz="0" w:space="0" w:color="auto"/>
+          <w:right w:val="none" w:sz="0" w:space="0" w:color="auto"/>
+          <w:insideH w:val="none" w:sz="0" w:space="0" w:color="auto"/>
+          <w:insideV w:val="none" w:sz="0" w:space="0" w:color="auto"/>
+        </w:tblBorders>
         <w:tblLook w:val="04A0" w:firstRow="1" w:lastRow="0" w:firstColumn="1" w:lastColumn="0" w:noHBand="0" w:noVBand="1"/>
       </w:tblPr>
       <w:tblGrid>
         <w:gridCol w:w="5395"/>
-        <w:gridCol w:w="5580"/>
+        <w:gridCol w:w="5395"/>
       </w:tblGrid>
       <w:tr>
-        <w:trPr>
-          <w:trHeight w:val="927"/>
-        </w:trPr>
         <w:tc>
           <w:tcPr>
             <w:tcW w:w="5395" w:type="dxa"/>
-            <w:tcBorders>
-              <w:top w:val="nil"/>
-              <w:left w:val="nil"/>
-              <w:bottom w:val="nil"/>
-              <w:right w:val="nil"/>
-            </w:tcBorders>
           </w:tcPr>
           <w:p>
             <w:pPr>
@@ -209,60 +318,81 @@
                 <w:b/>
                 <w:bCs/>
               </w:rPr>
-              <w:t>SQL</w:t>
-            </w:r>
-            <w:r>
-              <w:t xml:space="preserve"> (SQL Server, MySQL, PostgreSQL)</w:t>
+              <w:t>Python/R</w:t>
+            </w:r>
+            <w:r>
+              <w:t xml:space="preserve"> (Pandas, Data Structures, ggplot2, dplyr)</w:t>
             </w:r>
           </w:p>
+        </w:tc>
+        <w:tc>
+          <w:tcPr>
+            <w:tcW w:w="5395" w:type="dxa"/>
+          </w:tcPr>
           <w:p>
             <w:pPr>
               <w:pStyle w:val="ListParagraph"/>
-              <w:rPr>
-                <w:sz w:val="22"/>
-                <w:szCs w:val="28"/>
-              </w:rPr>
             </w:pPr>
             <w:r>
               <w:rPr>
                 <w:b/>
                 <w:bCs/>
               </w:rPr>
-              <w:t>Python</w:t>
-            </w:r>
+              <w:t>Excel</w:t>
+            </w:r>
+            <w:r>
+              <w:t xml:space="preserve"> (VLOOKUP, Pivot Tables, Conditional Formatting)</w:t>
+            </w:r>
+          </w:p>
+        </w:tc>
+      </w:tr>
+      <w:tr>
+        <w:tc>
+          <w:tcPr>
+            <w:tcW w:w="5395" w:type="dxa"/>
+          </w:tcPr>
+          <w:p>
+            <w:pPr>
+              <w:pStyle w:val="ListParagraph"/>
+            </w:pPr>
             <w:r>
               <w:rPr>
                 <w:b/>
                 <w:bCs/>
               </w:rPr>
-              <w:t>/R</w:t>
-            </w:r>
-            <w:r>
-              <w:t xml:space="preserve"> </w:t>
-            </w:r>
-            <w:r>
-              <w:t>(Pandas, Data Structures</w:t>
-            </w:r>
-            <w:r>
-              <w:t xml:space="preserve">, </w:t>
-            </w:r>
-            <w:r>
-              <w:t>ggplot2</w:t>
-            </w:r>
-            <w:r>
-              <w:t xml:space="preserve">, </w:t>
-            </w:r>
-            <w:r>
-              <w:t>dplyr</w:t>
-            </w:r>
+              <w:t>SQL</w:t>
+            </w:r>
+            <w:r>
+              <w:t xml:space="preserve"> (SQL Server, MySQL, PostgreSQL)</w:t>
+            </w:r>
+          </w:p>
+        </w:tc>
+        <w:tc>
+          <w:tcPr>
+            <w:tcW w:w="5395" w:type="dxa"/>
+          </w:tcPr>
+          <w:p>
+            <w:pPr>
+              <w:pStyle w:val="ListParagraph"/>
+            </w:pPr>
             <w:r>
               <w:rPr>
-                <w:sz w:val="22"/>
-                <w:szCs w:val="28"/>
+                <w:b/>
+                <w:bCs/>
               </w:rPr>
-              <w:t>)</w:t>
+              <w:t>Web Scraping/Automation</w:t>
+            </w:r>
+            <w:r>
+              <w:t xml:space="preserve"> (Selenium/Beautiful Soup)</w:t>
             </w:r>
           </w:p>
+        </w:tc>
+      </w:tr>
+      <w:tr>
+        <w:tc>
+          <w:tcPr>
+            <w:tcW w:w="5395" w:type="dxa"/>
+          </w:tcPr>
           <w:p>
             <w:pPr>
               <w:pStyle w:val="ListParagraph"/>
@@ -282,13 +412,7 @@
         </w:tc>
         <w:tc>
           <w:tcPr>
-            <w:tcW w:w="5580" w:type="dxa"/>
-            <w:tcBorders>
-              <w:top w:val="nil"/>
-              <w:left w:val="nil"/>
-              <w:bottom w:val="nil"/>
-              <w:right w:val="nil"/>
-            </w:tcBorders>
+            <w:tcW w:w="5395" w:type="dxa"/>
           </w:tcPr>
           <w:p>
             <w:pPr>
@@ -299,47 +423,10 @@
                 <w:b/>
                 <w:bCs/>
               </w:rPr>
-              <w:t>Excel</w:t>
-            </w:r>
-            <w:r>
-              <w:t xml:space="preserve"> (VLOOKUP, Pivot Tables, Conditional Formatting)</w:t>
-            </w:r>
-          </w:p>
-          <w:p>
-            <w:pPr>
-              <w:pStyle w:val="ListParagraph"/>
-            </w:pPr>
-            <w:r>
-              <w:rPr>
-                <w:b/>
-                <w:bCs/>
-              </w:rPr>
-              <w:t>Web Scraping</w:t>
-            </w:r>
-            <w:r>
-              <w:rPr>
-                <w:b/>
-                <w:bCs/>
-              </w:rPr>
-              <w:t>/Automation</w:t>
-            </w:r>
-            <w:r>
-              <w:t xml:space="preserve"> (Selenium, Beautiful Soup)</w:t>
-            </w:r>
-          </w:p>
-          <w:p>
-            <w:pPr>
-              <w:pStyle w:val="ListParagraph"/>
-            </w:pPr>
-            <w:r>
-              <w:rPr>
-                <w:b/>
-                <w:bCs/>
-              </w:rPr>
-              <w:t xml:space="preserve">JMP </w:t>
-            </w:r>
-            <w:r>
-              <w:t>(JSL Scripting)</w:t>
+              <w:t>JMP</w:t>
+            </w:r>
+            <w:r>
+              <w:t xml:space="preserve"> (JSL Scripting)</w:t>
             </w:r>
           </w:p>
         </w:tc>
@@ -348,12 +435,9 @@
     <w:p>
       <w:pPr>
         <w:pStyle w:val="Heading1"/>
-        <w:pBdr>
-          <w:bottom w:val="single" w:sz="4" w:space="0" w:color="000000" w:themeColor="text1"/>
-        </w:pBdr>
-      </w:pPr>
-      <w:r>
-        <w:t>Work Experience</w:t>
+      </w:pPr>
+      <w:r>
+        <w:t>Projects</w:t>
       </w:r>
     </w:p>
     <w:p>
@@ -361,7 +445,7 @@
         <w:rPr>
           <w:rStyle w:val="CapsExpandedColored"/>
         </w:rPr>
-        <w:t>gENMARK dIAGNOSTICS</w:t>
+        <w:t>YOUTUBE ANALYTICS</w:t>
       </w:r>
       <w:r>
         <w:rPr>
@@ -370,131 +454,90 @@
         <w:t xml:space="preserve"> </w:t>
       </w:r>
       <w:r>
+        <w:t>- Nov</w:t>
+      </w:r>
+      <w:r>
+        <w:t>ember</w:t>
+      </w:r>
+      <w:r>
+        <w:t xml:space="preserve"> 05</w:t>
+      </w:r>
+      <w:r>
+        <w:t>, 2021</w:t>
+      </w:r>
+      <w:r>
+        <w:t xml:space="preserve"> </w:t>
+      </w:r>
+      <w:r>
         <w:t>–</w:t>
       </w:r>
       <w:r>
         <w:t xml:space="preserve"> </w:t>
       </w:r>
       <w:r>
-        <w:t>Q</w:t>
-      </w:r>
-      <w:r>
-        <w:t>UALITY CONTROL</w:t>
-      </w:r>
-      <w:r>
-        <w:t xml:space="preserve"> SPECIALIST II | Data Analytics</w:t>
-      </w:r>
-      <w:r>
-        <w:tab/>
-      </w:r>
-      <w:r>
-        <w:t>April 2022</w:t>
+        <w:t>January 2022</w:t>
+      </w:r>
+    </w:p>
+    <w:p>
+      <w:r>
+        <w:t xml:space="preserve">Extract and analyze data YouTube data from a user’s YouTube channel to construct a personalized dashboard of relevant data visualizations. </w:t>
+      </w:r>
+    </w:p>
+    <w:p>
+      <w:pPr>
+        <w:pStyle w:val="ListParagraph"/>
+      </w:pPr>
+      <w:r>
+        <w:t>Created a Python script to collect, clean, and curate data from YouTube’s Data, Analytics, and Reporting API’s into 600k JSON objects and organized into dataframes using the Pandas and NumPy libraries</w:t>
+      </w:r>
+    </w:p>
+    <w:p>
+      <w:pPr>
+        <w:pStyle w:val="ListParagraph"/>
+      </w:pPr>
+      <w:r>
+        <w:t xml:space="preserve">Prepared </w:t>
+      </w:r>
+      <w:r>
+        <w:t>CSV</w:t>
+      </w:r>
+      <w:r>
+        <w:t>/</w:t>
+      </w:r>
+      <w:r>
+        <w:t>Excel</w:t>
+      </w:r>
+      <w:r>
+        <w:t xml:space="preserve"> files through T-SQL queries on relevant data to clean and </w:t>
+      </w:r>
+      <w:r>
+        <w:t>fashion an interactive dashboard for clientele</w:t>
+      </w:r>
+    </w:p>
+    <w:p>
+      <w:pPr>
+        <w:pStyle w:val="ListParagraph"/>
+      </w:pPr>
+      <w:r>
+        <w:t>Increased subscriber count by 29% (101), viewership by 26%</w:t>
       </w:r>
       <w:r>
         <w:t xml:space="preserve"> </w:t>
       </w:r>
       <w:r>
-        <w:t>–</w:t>
-      </w:r>
-      <w:r>
-        <w:t xml:space="preserve"> Present</w:t>
-      </w:r>
-    </w:p>
-    <w:p>
-      <w:r>
-        <w:t>Contribute to releasing QC tested lots through comprehensive data analysis and reporting</w:t>
-      </w:r>
-      <w:r>
-        <w:t xml:space="preserve"> to enable efficient and accurate decision-making to ensure product quality.</w:t>
-      </w:r>
-    </w:p>
-    <w:p>
-      <w:pPr>
-        <w:pStyle w:val="ListParagraph"/>
-      </w:pPr>
-      <w:r>
-        <w:t>Conducted daily product reviews and releases for lots totaling $100</w:t>
-      </w:r>
-      <w:r>
-        <w:t>k</w:t>
-      </w:r>
-      <w:r>
-        <w:t xml:space="preserve"> in value</w:t>
-      </w:r>
-    </w:p>
-    <w:p>
-      <w:pPr>
-        <w:pStyle w:val="ListParagraph"/>
-      </w:pPr>
-      <w:r>
-        <w:t xml:space="preserve">Engineered a python </w:t>
-      </w:r>
-      <w:r>
-        <w:t>script</w:t>
-      </w:r>
-      <w:r>
-        <w:t xml:space="preserve"> that QC uses </w:t>
-      </w:r>
-      <w:r>
-        <w:t>to automate daily emails to the broader company and stakeholders, saving up to $15k annually</w:t>
-      </w:r>
-    </w:p>
-    <w:p>
-      <w:pPr>
-        <w:pStyle w:val="ListParagraph"/>
-      </w:pPr>
-      <w:r>
-        <w:t xml:space="preserve">Revamped the existing OOS </w:t>
-      </w:r>
-      <w:r>
-        <w:t>Excel</w:t>
-      </w:r>
-      <w:r>
-        <w:t xml:space="preserve"> tracker to deliver </w:t>
-      </w:r>
-      <w:r>
-        <w:t>comprehensive</w:t>
-      </w:r>
-      <w:r>
-        <w:t xml:space="preserve"> monthly performance metrics using </w:t>
-      </w:r>
-      <w:r>
-        <w:t>Tableau</w:t>
-      </w:r>
-    </w:p>
-    <w:p>
-      <w:pPr>
-        <w:pStyle w:val="ListParagraph"/>
-      </w:pPr>
-      <w:r>
-        <w:t>Consolidated calculation logic for various dilution techniques into a single spreadsheet to be referenced by QC operators, complying to FDA regulations</w:t>
-      </w:r>
-    </w:p>
-    <w:p>
-      <w:pPr>
-        <w:pStyle w:val="ListParagraph"/>
-      </w:pPr>
-      <w:r>
-        <w:t>Facilitated User Acceptance Testing (UAT) to meticulously test and document the SAP implementation process for QC</w:t>
-      </w:r>
-    </w:p>
-    <w:p>
-      <w:pPr>
-        <w:pStyle w:val="ListParagraph"/>
-      </w:pPr>
-      <w:r>
-        <w:t>Assumed responsibility for training and mentoring new members of the QC data review team</w:t>
-      </w:r>
-    </w:p>
-    <w:p>
-      <w:pPr>
-        <w:pStyle w:val="Heading1"/>
-        <w:pBdr>
-          <w:bottom w:val="single" w:sz="4" w:space="0" w:color="000000" w:themeColor="text1"/>
-        </w:pBdr>
-      </w:pPr>
-      <w:r>
-        <w:t>Projects</w:t>
+        <w:t>(6,300), and average view percentage by 40</w:t>
+      </w:r>
+      <w:r>
+        <w:t xml:space="preserve">% </w:t>
+      </w:r>
+      <w:r>
+        <w:t>over 2 months in the channel’s 1</w:t>
+      </w:r>
+      <w:r>
+        <w:t>5-</w:t>
+      </w:r>
+      <w:r>
+        <w:t>month history</w:t>
       </w:r>
     </w:p>
     <w:p>
@@ -502,7 +545,7 @@
         <w:rPr>
           <w:rStyle w:val="CapsExpandedColored"/>
         </w:rPr>
-        <w:t>YOUTUBE ANALYTICS</w:t>
+        <w:t>Google data analytics bellabeat analysis -</w:t>
       </w:r>
       <w:r>
         <w:rPr>
@@ -511,30 +554,12 @@
         <w:t xml:space="preserve"> </w:t>
       </w:r>
       <w:r>
-        <w:t>- Nov</w:t>
-      </w:r>
-      <w:r>
-        <w:t>ember</w:t>
-      </w:r>
-      <w:r>
-        <w:t xml:space="preserve"> </w:t>
-      </w:r>
-      <w:r>
-        <w:t>2021</w:t>
-      </w:r>
-      <w:r>
-        <w:t xml:space="preserve"> </w:t>
-      </w:r>
-      <w:r>
-        <w:t>–</w:t>
-      </w:r>
-      <w:r>
-        <w:t xml:space="preserve"> Present</w:t>
-      </w:r>
-    </w:p>
-    <w:p>
-      <w:r>
-        <w:t xml:space="preserve">Extract and analyze data YouTube data from a user’s YouTube channel to construct a personalized dashboard of relevant data visualizations. </w:t>
+        <w:t>August 2021</w:t>
+      </w:r>
+    </w:p>
+    <w:p>
+      <w:r>
+        <w:t xml:space="preserve">Uncover patterns in data to shape direction of development of Bellabeat app features. </w:t>
       </w:r>
     </w:p>
     <w:p>
@@ -542,73 +567,7 @@
         <w:pStyle w:val="ListParagraph"/>
       </w:pPr>
       <w:r>
-        <w:t xml:space="preserve">Created a </w:t>
-      </w:r>
-      <w:r>
-        <w:t>Python</w:t>
-      </w:r>
-      <w:r>
-        <w:t xml:space="preserve"> </w:t>
-      </w:r>
-      <w:r>
-        <w:t>script</w:t>
-      </w:r>
-      <w:r>
-        <w:t xml:space="preserve"> to </w:t>
-      </w:r>
-      <w:r>
-        <w:t xml:space="preserve">collect, clean, and curate </w:t>
-      </w:r>
-      <w:r>
-        <w:t xml:space="preserve">data </w:t>
-      </w:r>
-      <w:r>
-        <w:t xml:space="preserve">from </w:t>
-      </w:r>
-      <w:r>
-        <w:t>YouTube’s Data, Analytics, and Reporting API</w:t>
-      </w:r>
-      <w:r>
-        <w:t>s</w:t>
-      </w:r>
-      <w:r>
-        <w:t xml:space="preserve"> </w:t>
-      </w:r>
-      <w:r>
-        <w:t>into</w:t>
-      </w:r>
-      <w:r>
-        <w:t xml:space="preserve"> </w:t>
-      </w:r>
-      <w:r>
-        <w:t>611</w:t>
-      </w:r>
-      <w:r>
-        <w:t>k</w:t>
-      </w:r>
-      <w:r>
-        <w:t xml:space="preserve"> </w:t>
-      </w:r>
-      <w:r>
-        <w:t>JSON objects</w:t>
-      </w:r>
-      <w:r>
-        <w:t xml:space="preserve"> </w:t>
-      </w:r>
-      <w:r>
-        <w:t xml:space="preserve">and organized into dataframes </w:t>
-      </w:r>
-      <w:r>
-        <w:t xml:space="preserve">using </w:t>
-      </w:r>
-      <w:r>
-        <w:t>the Pandas</w:t>
-      </w:r>
-      <w:r>
-        <w:t xml:space="preserve"> and </w:t>
-      </w:r>
-      <w:r>
-        <w:t>Numpy libraries</w:t>
+        <w:t>Processed 8.1+ million rows of data using T-SQL queries to partition data on core features</w:t>
       </w:r>
     </w:p>
     <w:p>
@@ -616,22 +575,7 @@
         <w:pStyle w:val="ListParagraph"/>
       </w:pPr>
       <w:r>
-        <w:t xml:space="preserve">Prepared </w:t>
-      </w:r>
-      <w:r>
-        <w:t>CSV</w:t>
-      </w:r>
-      <w:r>
-        <w:t>/</w:t>
-      </w:r>
-      <w:r>
-        <w:t>Excel</w:t>
-      </w:r>
-      <w:r>
-        <w:t xml:space="preserve"> files through T-SQL queries on relevant data to clean and </w:t>
-      </w:r>
-      <w:r>
-        <w:t>fashion an interactive dashboard for clientele</w:t>
+        <w:t>Modeled, visualized, and interpreted patterns within user activity data using regression models and other statistical techniques</w:t>
       </w:r>
     </w:p>
     <w:p>
@@ -639,27 +583,30 @@
         <w:pStyle w:val="ListParagraph"/>
       </w:pPr>
       <w:r>
-        <w:t>Increased subscriber count by 29% (101), viewership by 26%</w:t>
-      </w:r>
-      <w:r>
-        <w:t xml:space="preserve"> </w:t>
-      </w:r>
-      <w:r>
-        <w:t>(6,300), and average view percentage by 40% over 2 months in the channel’s 1</w:t>
-      </w:r>
-      <w:r>
-        <w:t>5-</w:t>
-      </w:r>
-      <w:r>
-        <w:t>month history</w:t>
-      </w:r>
-    </w:p>
-    <w:p>
-      <w:r>
+        <w:t>Proposed 8 features to add to the Bellabeat app to facilitate increase Bellabeat product usage and user activity</w:t>
+      </w:r>
+    </w:p>
+    <w:p>
+      <w:pPr>
         <w:rPr>
           <w:rStyle w:val="CapsExpandedColored"/>
         </w:rPr>
-        <w:t>Google data analytics bellabeat analysis -</w:t>
+      </w:pPr>
+    </w:p>
+    <w:p>
+      <w:pPr>
+        <w:rPr>
+          <w:rStyle w:val="CapsExpandedColored"/>
+        </w:rPr>
+      </w:pPr>
+    </w:p>
+    <w:p>
+      <w:r>
+        <w:rPr>
+          <w:rStyle w:val="CapsExpandedColored"/>
+        </w:rPr>
+        <w:lastRenderedPageBreak/>
+        <w:t>covid vaccine finder –</w:t>
       </w:r>
       <w:r>
         <w:rPr>
@@ -668,39 +615,12 @@
         <w:t xml:space="preserve"> </w:t>
       </w:r>
       <w:r>
-        <w:t>August 2021</w:t>
-      </w:r>
-    </w:p>
-    <w:p>
-      <w:r>
-        <w:t xml:space="preserve">Uncover </w:t>
-      </w:r>
-      <w:r>
-        <w:t>patterns</w:t>
-      </w:r>
-      <w:r>
-        <w:t xml:space="preserve"> </w:t>
-      </w:r>
-      <w:r>
-        <w:t xml:space="preserve">across aggregated </w:t>
-      </w:r>
-      <w:r>
-        <w:t>Fitbit</w:t>
-      </w:r>
-      <w:r>
-        <w:t xml:space="preserve"> user</w:t>
-      </w:r>
-      <w:r>
-        <w:t xml:space="preserve"> </w:t>
-      </w:r>
-      <w:r>
-        <w:t xml:space="preserve">data to </w:t>
-      </w:r>
-      <w:r>
-        <w:t>inform development of Bellabeat app features</w:t>
-      </w:r>
-      <w:r>
-        <w:t xml:space="preserve">. </w:t>
+        <w:t>March 2021</w:t>
+      </w:r>
+    </w:p>
+    <w:p>
+      <w:r>
+        <w:t>Identified and developed a patch for sub-optimal functionality in vaccines.gov search portal listing invalid results for COVID vaccination providers.</w:t>
       </w:r>
     </w:p>
     <w:p>
@@ -708,7 +628,7 @@
         <w:pStyle w:val="ListParagraph"/>
       </w:pPr>
       <w:r>
-        <w:t>Processed 8.1+ million rows of data using T-SQL queries to partition data on core features</w:t>
+        <w:t xml:space="preserve">Utilized Selenium to develop an automated process to gather a lost of all zip codes within a user defined range, filtered by demographic parameters per zip code, and identify valid locations and providers with probable vaccine availability </w:t>
       </w:r>
     </w:p>
     <w:p>
@@ -716,103 +636,6 @@
         <w:pStyle w:val="ListParagraph"/>
       </w:pPr>
       <w:r>
-        <w:t xml:space="preserve">Modeled, visualized, and interpreted </w:t>
-      </w:r>
-      <w:r>
-        <w:t>patterns</w:t>
-      </w:r>
-      <w:r>
-        <w:t xml:space="preserve"> </w:t>
-      </w:r>
-      <w:r>
-        <w:t xml:space="preserve">within user activity data </w:t>
-      </w:r>
-      <w:r>
-        <w:t>using regression models and other statistical techniques</w:t>
-      </w:r>
-    </w:p>
-    <w:p>
-      <w:pPr>
-        <w:pStyle w:val="ListParagraph"/>
-      </w:pPr>
-      <w:r>
-        <w:t>Proposed 8 features to add to the Bellabeat app to facilitate increase Bellabeat product usage and user activity</w:t>
-      </w:r>
-    </w:p>
-    <w:p>
-      <w:r>
-        <w:rPr>
-          <w:rStyle w:val="CapsExpandedColored"/>
-        </w:rPr>
-        <w:t>covid vaccine finder –</w:t>
-      </w:r>
-      <w:r>
-        <w:rPr>
-          <w:rStyle w:val="CapsExpandedColored"/>
-        </w:rPr>
-        <w:t xml:space="preserve"> </w:t>
-      </w:r>
-      <w:r>
-        <w:t>March 2021</w:t>
-      </w:r>
-    </w:p>
-    <w:p>
-      <w:r>
-        <w:t xml:space="preserve">Identified and developed a patch for </w:t>
-      </w:r>
-      <w:r>
-        <w:t>sub-optimal</w:t>
-      </w:r>
-      <w:r>
-        <w:t xml:space="preserve"> functionality in vaccines.gov search portal </w:t>
-      </w:r>
-      <w:r>
-        <w:t>listing invalid results for COVID vaccination providers.</w:t>
-      </w:r>
-    </w:p>
-    <w:p>
-      <w:pPr>
-        <w:pStyle w:val="ListParagraph"/>
-      </w:pPr>
-      <w:r>
-        <w:t>Utilized Selenium to develop an automated process to gather</w:t>
-      </w:r>
-      <w:r>
-        <w:t xml:space="preserve"> a list of all zip codes within user</w:t>
-      </w:r>
-      <w:r>
-        <w:t>-</w:t>
-      </w:r>
-      <w:r>
-        <w:t xml:space="preserve">defined range, </w:t>
-      </w:r>
-      <w:r>
-        <w:t>filtered by</w:t>
-      </w:r>
-      <w:r>
-        <w:t xml:space="preserve"> demographic </w:t>
-      </w:r>
-      <w:r>
-        <w:t>parameters</w:t>
-      </w:r>
-      <w:r>
-        <w:t xml:space="preserve"> </w:t>
-      </w:r>
-      <w:r>
-        <w:t xml:space="preserve">per </w:t>
-      </w:r>
-      <w:r>
-        <w:t>zip code, and</w:t>
-      </w:r>
-      <w:r>
-        <w:t xml:space="preserve"> identify valid location and providers with probable vaccine availability</w:t>
-      </w:r>
-    </w:p>
-    <w:p>
-      <w:pPr>
-        <w:pStyle w:val="ListParagraph"/>
-      </w:pPr>
-      <w:r>
         <w:t xml:space="preserve">Discovered 223 additional locations and providers that had </w:t>
       </w:r>
       <w:r>
@@ -822,18 +645,14 @@
         <w:t xml:space="preserve"> vaccination availability within 50 miles of the input zip code</w:t>
       </w:r>
       <w:r>
-        <w:t xml:space="preserve"> for personal use as proof-of-concept</w:t>
-      </w:r>
-    </w:p>
-    <w:p/>
-    <w:p/>
-    <w:p/>
+        <w:t xml:space="preserve"> for person use as proof-of-concept</w:t>
+      </w:r>
+    </w:p>
     <w:p>
       <w:pPr>
         <w:pStyle w:val="Heading1"/>
       </w:pPr>
       <w:r>
-        <w:lastRenderedPageBreak/>
         <w:t>Education</w:t>
       </w:r>
     </w:p>
@@ -1037,7 +856,13 @@
         <w:pStyle w:val="ListParagraph"/>
       </w:pPr>
       <w:r>
-        <w:t xml:space="preserve">Directed and choreographed the creation of a winning performance through </w:t>
+        <w:t xml:space="preserve">Directed and choreographed the creation of a winning performance </w:t>
+      </w:r>
+      <w:r>
+        <w:t>with</w:t>
+      </w:r>
+      <w:r>
+        <w:t xml:space="preserve"> </w:t>
       </w:r>
       <w:r>
         <w:t>28-hour</w:t>
@@ -1054,10 +879,7 @@
         <w:t>Designed a $3,000 set</w:t>
       </w:r>
       <w:r>
-        <w:t>’s background</w:t>
-      </w:r>
-      <w:r>
-        <w:t xml:space="preserve"> for a national level performance through a collaborated effort among 4 captains</w:t>
+        <w:t>’s backdrop for a national level performance through a collaborated effort among 4 captains</w:t>
       </w:r>
     </w:p>
     <w:sectPr>
@@ -1071,7 +893,7 @@
 </file>
 
 <file path=word/endnotes.xml><?xml version="1.0" encoding="utf-8"?>
-<w:endnotes xmlns:wpc="http://schemas.microsoft.com/office/word/2010/wordprocessingCanvas" xmlns:cx="http://schemas.microsoft.com/office/drawing/2014/chartex" xmlns:cx1="http://schemas.microsoft.com/office/drawing/2015/9/8/chartex" xmlns:cx2="http://schemas.microsoft.com/office/drawing/2015/10/21/chartex" xmlns:cx3="http://schemas.microsoft.com/office/drawing/2016/5/9/chartex" xmlns:cx4="http://schemas.microsoft.com/office/drawing/2016/5/10/chartex" xmlns:cx5="http://schemas.microsoft.com/office/drawing/2016/5/11/chartex" xmlns:cx6="http://schemas.microsoft.com/office/drawing/2016/5/12/chartex" xmlns:cx7="http://schemas.microsoft.com/office/drawing/2016/5/13/chartex" xmlns:cx8="http://schemas.microsoft.com/office/drawing/2016/5/14/chartex" xmlns:mc="http://schemas.openxmlformats.org/markup-compatibility/2006" xmlns:aink="http://schemas.microsoft.com/office/drawing/2016/ink" xmlns:am3d="http://schemas.microsoft.com/office/drawing/2017/model3d" xmlns:o="urn:schemas-microsoft-com:office:office" xmlns:oel="http://schemas.microsoft.com/office/2019/extlst" xmlns:r="http://schemas.openxmlformats.org/officeDocument/2006/relationships" xmlns:m="http://schemas.openxmlformats.org/officeDocument/2006/math" xmlns:v="urn:schemas-microsoft-com:vml" xmlns:wp14="http://schemas.microsoft.com/office/word/2010/wordprocessingDrawing" xmlns:wp="http://schemas.openxmlformats.org/drawingml/2006/wordprocessingDrawing" xmlns:w10="urn:schemas-microsoft-com:office:word" xmlns:w="http://schemas.openxmlformats.org/wordprocessingml/2006/main" xmlns:w14="http://schemas.microsoft.com/office/word/2010/wordml" xmlns:w15="http://schemas.microsoft.com/office/word/2012/wordml" xmlns:w16cex="http://schemas.microsoft.com/office/word/2018/wordml/cex" xmlns:w16cid="http://schemas.microsoft.com/office/word/2016/wordml/cid" xmlns:w16="http://schemas.microsoft.com/office/word/2018/wordml" xmlns:w16sdtdh="http://schemas.microsoft.com/office/word/2020/wordml/sdtdatahash" xmlns:w16se="http://schemas.microsoft.com/office/word/2015/wordml/symex" xmlns:wpg="http://schemas.microsoft.com/office/word/2010/wordprocessingGroup" xmlns:wpi="http://schemas.microsoft.com/office/word/2010/wordprocessingInk" xmlns:wne="http://schemas.microsoft.com/office/word/2006/wordml" xmlns:wps="http://schemas.microsoft.com/office/word/2010/wordprocessingShape" mc:Ignorable="w14 w15 w16se w16cid w16 w16cex w16sdtdh wp14">
+<w:endnotes xmlns:wpc="http://schemas.microsoft.com/office/word/2010/wordprocessingCanvas" xmlns:cx="http://schemas.microsoft.com/office/drawing/2014/chartex" xmlns:cx1="http://schemas.microsoft.com/office/drawing/2015/9/8/chartex" xmlns:cx2="http://schemas.microsoft.com/office/drawing/2015/10/21/chartex" xmlns:cx3="http://schemas.microsoft.com/office/drawing/2016/5/9/chartex" xmlns:cx4="http://schemas.microsoft.com/office/drawing/2016/5/10/chartex" xmlns:cx5="http://schemas.microsoft.com/office/drawing/2016/5/11/chartex" xmlns:cx6="http://schemas.microsoft.com/office/drawing/2016/5/12/chartex" xmlns:cx7="http://schemas.microsoft.com/office/drawing/2016/5/13/chartex" xmlns:cx8="http://schemas.microsoft.com/office/drawing/2016/5/14/chartex" xmlns:mc="http://schemas.openxmlformats.org/markup-compatibility/2006" xmlns:aink="http://schemas.microsoft.com/office/drawing/2016/ink" xmlns:am3d="http://schemas.microsoft.com/office/drawing/2017/model3d" xmlns:o="urn:schemas-microsoft-com:office:office" xmlns:oel="http://schemas.microsoft.com/office/2019/extlst" xmlns:r="http://schemas.openxmlformats.org/officeDocument/2006/relationships" xmlns:m="http://schemas.openxmlformats.org/officeDocument/2006/math" xmlns:v="urn:schemas-microsoft-com:vml" xmlns:wp14="http://schemas.microsoft.com/office/word/2010/wordprocessingDrawing" xmlns:wp="http://schemas.openxmlformats.org/drawingml/2006/wordprocessingDrawing" xmlns:w10="urn:schemas-microsoft-com:office:word" xmlns:w="http://schemas.openxmlformats.org/wordprocessingml/2006/main" xmlns:w14="http://schemas.microsoft.com/office/word/2010/wordml" xmlns:w15="http://schemas.microsoft.com/office/word/2012/wordml" xmlns:w16cex="http://schemas.microsoft.com/office/word/2018/wordml/cex" xmlns:w16cid="http://schemas.microsoft.com/office/word/2016/wordml/cid" xmlns:w16="http://schemas.microsoft.com/office/word/2018/wordml" xmlns:w16du="http://schemas.microsoft.com/office/word/2023/wordml/word16du" xmlns:w16sdtdh="http://schemas.microsoft.com/office/word/2020/wordml/sdtdatahash" xmlns:w16se="http://schemas.microsoft.com/office/word/2015/wordml/symex" xmlns:wpg="http://schemas.microsoft.com/office/word/2010/wordprocessingGroup" xmlns:wpi="http://schemas.microsoft.com/office/word/2010/wordprocessingInk" xmlns:wne="http://schemas.microsoft.com/office/word/2006/wordml" xmlns:wps="http://schemas.microsoft.com/office/word/2010/wordprocessingShape" mc:Ignorable="w14 w15 w16se w16cid w16 w16cex w16sdtdh w16du wp14">
   <w:endnote w:type="separator" w:id="-1">
     <w:p>
       <w:r>
@@ -1090,7 +912,7 @@
 </file>
 
 <file path=word/footer1.xml><?xml version="1.0" encoding="utf-8"?>
-<w:ftr xmlns:wpc="http://schemas.microsoft.com/office/word/2010/wordprocessingCanvas" xmlns:cx="http://schemas.microsoft.com/office/drawing/2014/chartex" xmlns:cx1="http://schemas.microsoft.com/office/drawing/2015/9/8/chartex" xmlns:cx2="http://schemas.microsoft.com/office/drawing/2015/10/21/chartex" xmlns:cx3="http://schemas.microsoft.com/office/drawing/2016/5/9/chartex" xmlns:cx4="http://schemas.microsoft.com/office/drawing/2016/5/10/chartex" xmlns:cx5="http://schemas.microsoft.com/office/drawing/2016/5/11/chartex" xmlns:cx6="http://schemas.microsoft.com/office/drawing/2016/5/12/chartex" xmlns:cx7="http://schemas.microsoft.com/office/drawing/2016/5/13/chartex" xmlns:cx8="http://schemas.microsoft.com/office/drawing/2016/5/14/chartex" xmlns:mc="http://schemas.openxmlformats.org/markup-compatibility/2006" xmlns:aink="http://schemas.microsoft.com/office/drawing/2016/ink" xmlns:am3d="http://schemas.microsoft.com/office/drawing/2017/model3d" xmlns:o="urn:schemas-microsoft-com:office:office" xmlns:oel="http://schemas.microsoft.com/office/2019/extlst" xmlns:r="http://schemas.openxmlformats.org/officeDocument/2006/relationships" xmlns:m="http://schemas.openxmlformats.org/officeDocument/2006/math" xmlns:v="urn:schemas-microsoft-com:vml" xmlns:wp14="http://schemas.microsoft.com/office/word/2010/wordprocessingDrawing" xmlns:wp="http://schemas.openxmlformats.org/drawingml/2006/wordprocessingDrawing" xmlns:w10="urn:schemas-microsoft-com:office:word" xmlns:w="http://schemas.openxmlformats.org/wordprocessingml/2006/main" xmlns:w14="http://schemas.microsoft.com/office/word/2010/wordml" xmlns:w15="http://schemas.microsoft.com/office/word/2012/wordml" xmlns:w16cex="http://schemas.microsoft.com/office/word/2018/wordml/cex" xmlns:w16cid="http://schemas.microsoft.com/office/word/2016/wordml/cid" xmlns:w16="http://schemas.microsoft.com/office/word/2018/wordml" xmlns:w16sdtdh="http://schemas.microsoft.com/office/word/2020/wordml/sdtdatahash" xmlns:w16se="http://schemas.microsoft.com/office/word/2015/wordml/symex" xmlns:wpg="http://schemas.microsoft.com/office/word/2010/wordprocessingGroup" xmlns:wpi="http://schemas.microsoft.com/office/word/2010/wordprocessingInk" xmlns:wne="http://schemas.microsoft.com/office/word/2006/wordml" xmlns:wps="http://schemas.microsoft.com/office/word/2010/wordprocessingShape" mc:Ignorable="w14 w15 w16se w16cid w16 w16cex w16sdtdh wp14">
+<w:ftr xmlns:wpc="http://schemas.microsoft.com/office/word/2010/wordprocessingCanvas" xmlns:cx="http://schemas.microsoft.com/office/drawing/2014/chartex" xmlns:cx1="http://schemas.microsoft.com/office/drawing/2015/9/8/chartex" xmlns:cx2="http://schemas.microsoft.com/office/drawing/2015/10/21/chartex" xmlns:cx3="http://schemas.microsoft.com/office/drawing/2016/5/9/chartex" xmlns:cx4="http://schemas.microsoft.com/office/drawing/2016/5/10/chartex" xmlns:cx5="http://schemas.microsoft.com/office/drawing/2016/5/11/chartex" xmlns:cx6="http://schemas.microsoft.com/office/drawing/2016/5/12/chartex" xmlns:cx7="http://schemas.microsoft.com/office/drawing/2016/5/13/chartex" xmlns:cx8="http://schemas.microsoft.com/office/drawing/2016/5/14/chartex" xmlns:mc="http://schemas.openxmlformats.org/markup-compatibility/2006" xmlns:aink="http://schemas.microsoft.com/office/drawing/2016/ink" xmlns:am3d="http://schemas.microsoft.com/office/drawing/2017/model3d" xmlns:o="urn:schemas-microsoft-com:office:office" xmlns:oel="http://schemas.microsoft.com/office/2019/extlst" xmlns:r="http://schemas.openxmlformats.org/officeDocument/2006/relationships" xmlns:m="http://schemas.openxmlformats.org/officeDocument/2006/math" xmlns:v="urn:schemas-microsoft-com:vml" xmlns:wp14="http://schemas.microsoft.com/office/word/2010/wordprocessingDrawing" xmlns:wp="http://schemas.openxmlformats.org/drawingml/2006/wordprocessingDrawing" xmlns:w10="urn:schemas-microsoft-com:office:word" xmlns:w="http://schemas.openxmlformats.org/wordprocessingml/2006/main" xmlns:w14="http://schemas.microsoft.com/office/word/2010/wordml" xmlns:w15="http://schemas.microsoft.com/office/word/2012/wordml" xmlns:w16cex="http://schemas.microsoft.com/office/word/2018/wordml/cex" xmlns:w16cid="http://schemas.microsoft.com/office/word/2016/wordml/cid" xmlns:w16="http://schemas.microsoft.com/office/word/2018/wordml" xmlns:w16du="http://schemas.microsoft.com/office/word/2023/wordml/word16du" xmlns:w16sdtdh="http://schemas.microsoft.com/office/word/2020/wordml/sdtdatahash" xmlns:w16se="http://schemas.microsoft.com/office/word/2015/wordml/symex" xmlns:wpg="http://schemas.microsoft.com/office/word/2010/wordprocessingGroup" xmlns:wpi="http://schemas.microsoft.com/office/word/2010/wordprocessingInk" xmlns:wne="http://schemas.microsoft.com/office/word/2006/wordml" xmlns:wps="http://schemas.microsoft.com/office/word/2010/wordprocessingShape" mc:Ignorable="w14 w15 w16se w16cid w16 w16cex w16sdtdh w16du wp14">
   <w:p>
     <w:pPr>
       <w:rPr>
@@ -1124,7 +946,7 @@
 </file>
 
 <file path=word/footnotes.xml><?xml version="1.0" encoding="utf-8"?>
-<w:footnotes xmlns:wpc="http://schemas.microsoft.com/office/word/2010/wordprocessingCanvas" xmlns:cx="http://schemas.microsoft.com/office/drawing/2014/chartex" xmlns:cx1="http://schemas.microsoft.com/office/drawing/2015/9/8/chartex" xmlns:cx2="http://schemas.microsoft.com/office/drawing/2015/10/21/chartex" xmlns:cx3="http://schemas.microsoft.com/office/drawing/2016/5/9/chartex" xmlns:cx4="http://schemas.microsoft.com/office/drawing/2016/5/10/chartex" xmlns:cx5="http://schemas.microsoft.com/office/drawing/2016/5/11/chartex" xmlns:cx6="http://schemas.microsoft.com/office/drawing/2016/5/12/chartex" xmlns:cx7="http://schemas.microsoft.com/office/drawing/2016/5/13/chartex" xmlns:cx8="http://schemas.microsoft.com/office/drawing/2016/5/14/chartex" xmlns:mc="http://schemas.openxmlformats.org/markup-compatibility/2006" xmlns:aink="http://schemas.microsoft.com/office/drawing/2016/ink" xmlns:am3d="http://schemas.microsoft.com/office/drawing/2017/model3d" xmlns:o="urn:schemas-microsoft-com:office:office" xmlns:oel="http://schemas.microsoft.com/office/2019/extlst" xmlns:r="http://schemas.openxmlformats.org/officeDocument/2006/relationships" xmlns:m="http://schemas.openxmlformats.org/officeDocument/2006/math" xmlns:v="urn:schemas-microsoft-com:vml" xmlns:wp14="http://schemas.microsoft.com/office/word/2010/wordprocessingDrawing" xmlns:wp="http://schemas.openxmlformats.org/drawingml/2006/wordprocessingDrawing" xmlns:w10="urn:schemas-microsoft-com:office:word" xmlns:w="http://schemas.openxmlformats.org/wordprocessingml/2006/main" xmlns:w14="http://schemas.microsoft.com/office/word/2010/wordml" xmlns:w15="http://schemas.microsoft.com/office/word/2012/wordml" xmlns:w16cex="http://schemas.microsoft.com/office/word/2018/wordml/cex" xmlns:w16cid="http://schemas.microsoft.com/office/word/2016/wordml/cid" xmlns:w16="http://schemas.microsoft.com/office/word/2018/wordml" xmlns:w16sdtdh="http://schemas.microsoft.com/office/word/2020/wordml/sdtdatahash" xmlns:w16se="http://schemas.microsoft.com/office/word/2015/wordml/symex" xmlns:wpg="http://schemas.microsoft.com/office/word/2010/wordprocessingGroup" xmlns:wpi="http://schemas.microsoft.com/office/word/2010/wordprocessingInk" xmlns:wne="http://schemas.microsoft.com/office/word/2006/wordml" xmlns:wps="http://schemas.microsoft.com/office/word/2010/wordprocessingShape" mc:Ignorable="w14 w15 w16se w16cid w16 w16cex w16sdtdh wp14">
+<w:footnotes xmlns:wpc="http://schemas.microsoft.com/office/word/2010/wordprocessingCanvas" xmlns:cx="http://schemas.microsoft.com/office/drawing/2014/chartex" xmlns:cx1="http://schemas.microsoft.com/office/drawing/2015/9/8/chartex" xmlns:cx2="http://schemas.microsoft.com/office/drawing/2015/10/21/chartex" xmlns:cx3="http://schemas.microsoft.com/office/drawing/2016/5/9/chartex" xmlns:cx4="http://schemas.microsoft.com/office/drawing/2016/5/10/chartex" xmlns:cx5="http://schemas.microsoft.com/office/drawing/2016/5/11/chartex" xmlns:cx6="http://schemas.microsoft.com/office/drawing/2016/5/12/chartex" xmlns:cx7="http://schemas.microsoft.com/office/drawing/2016/5/13/chartex" xmlns:cx8="http://schemas.microsoft.com/office/drawing/2016/5/14/chartex" xmlns:mc="http://schemas.openxmlformats.org/markup-compatibility/2006" xmlns:aink="http://schemas.microsoft.com/office/drawing/2016/ink" xmlns:am3d="http://schemas.microsoft.com/office/drawing/2017/model3d" xmlns:o="urn:schemas-microsoft-com:office:office" xmlns:oel="http://schemas.microsoft.com/office/2019/extlst" xmlns:r="http://schemas.openxmlformats.org/officeDocument/2006/relationships" xmlns:m="http://schemas.openxmlformats.org/officeDocument/2006/math" xmlns:v="urn:schemas-microsoft-com:vml" xmlns:wp14="http://schemas.microsoft.com/office/word/2010/wordprocessingDrawing" xmlns:wp="http://schemas.openxmlformats.org/drawingml/2006/wordprocessingDrawing" xmlns:w10="urn:schemas-microsoft-com:office:word" xmlns:w="http://schemas.openxmlformats.org/wordprocessingml/2006/main" xmlns:w14="http://schemas.microsoft.com/office/word/2010/wordml" xmlns:w15="http://schemas.microsoft.com/office/word/2012/wordml" xmlns:w16cex="http://schemas.microsoft.com/office/word/2018/wordml/cex" xmlns:w16cid="http://schemas.microsoft.com/office/word/2016/wordml/cid" xmlns:w16="http://schemas.microsoft.com/office/word/2018/wordml" xmlns:w16du="http://schemas.microsoft.com/office/word/2023/wordml/word16du" xmlns:w16sdtdh="http://schemas.microsoft.com/office/word/2020/wordml/sdtdatahash" xmlns:w16se="http://schemas.microsoft.com/office/word/2015/wordml/symex" xmlns:wpg="http://schemas.microsoft.com/office/word/2010/wordprocessingGroup" xmlns:wpi="http://schemas.microsoft.com/office/word/2010/wordprocessingInk" xmlns:wne="http://schemas.microsoft.com/office/word/2006/wordml" xmlns:wps="http://schemas.microsoft.com/office/word/2010/wordprocessingShape" mc:Ignorable="w14 w15 w16se w16cid w16 w16cex w16sdtdh w16du wp14">
   <w:footnote w:type="separator" w:id="-1">
     <w:p>
       <w:r>
@@ -1143,234 +965,8 @@
 </file>
 
 <file path=word/numbering.xml><?xml version="1.0" encoding="utf-8"?>
-<w:numbering xmlns:wpc="http://schemas.microsoft.com/office/word/2010/wordprocessingCanvas" xmlns:cx="http://schemas.microsoft.com/office/drawing/2014/chartex" xmlns:cx1="http://schemas.microsoft.com/office/drawing/2015/9/8/chartex" xmlns:cx2="http://schemas.microsoft.com/office/drawing/2015/10/21/chartex" xmlns:cx3="http://schemas.microsoft.com/office/drawing/2016/5/9/chartex" xmlns:cx4="http://schemas.microsoft.com/office/drawing/2016/5/10/chartex" xmlns:cx5="http://schemas.microsoft.com/office/drawing/2016/5/11/chartex" xmlns:cx6="http://schemas.microsoft.com/office/drawing/2016/5/12/chartex" xmlns:cx7="http://schemas.microsoft.com/office/drawing/2016/5/13/chartex" xmlns:cx8="http://schemas.microsoft.com/office/drawing/2016/5/14/chartex" xmlns:mc="http://schemas.openxmlformats.org/markup-compatibility/2006" xmlns:aink="http://schemas.microsoft.com/office/drawing/2016/ink" xmlns:am3d="http://schemas.microsoft.com/office/drawing/2017/model3d" xmlns:o="urn:schemas-microsoft-com:office:office" xmlns:oel="http://schemas.microsoft.com/office/2019/extlst" xmlns:r="http://schemas.openxmlformats.org/officeDocument/2006/relationships" xmlns:m="http://schemas.openxmlformats.org/officeDocument/2006/math" xmlns:v="urn:schemas-microsoft-com:vml" xmlns:wp14="http://schemas.microsoft.com/office/word/2010/wordprocessingDrawing" xmlns:wp="http://schemas.openxmlformats.org/drawingml/2006/wordprocessingDrawing" xmlns:w10="urn:schemas-microsoft-com:office:word" xmlns:w="http://schemas.openxmlformats.org/wordprocessingml/2006/main" xmlns:w14="http://schemas.microsoft.com/office/word/2010/wordml" xmlns:w15="http://schemas.microsoft.com/office/word/2012/wordml" xmlns:w16cex="http://schemas.microsoft.com/office/word/2018/wordml/cex" xmlns:w16cid="http://schemas.microsoft.com/office/word/2016/wordml/cid" xmlns:w16="http://schemas.microsoft.com/office/word/2018/wordml" xmlns:w16sdtdh="http://schemas.microsoft.com/office/word/2020/wordml/sdtdatahash" xmlns:w16se="http://schemas.microsoft.com/office/word/2015/wordml/symex" xmlns:wpg="http://schemas.microsoft.com/office/word/2010/wordprocessingGroup" xmlns:wpi="http://schemas.microsoft.com/office/word/2010/wordprocessingInk" xmlns:wne="http://schemas.microsoft.com/office/word/2006/wordml" xmlns:wps="http://schemas.microsoft.com/office/word/2010/wordprocessingShape" mc:Ignorable="w14 w15 w16se w16cid w16 w16cex w16sdtdh wp14">
+<w:numbering xmlns:wpc="http://schemas.microsoft.com/office/word/2010/wordprocessingCanvas" xmlns:cx="http://schemas.microsoft.com/office/drawing/2014/chartex" xmlns:cx1="http://schemas.microsoft.com/office/drawing/2015/9/8/chartex" xmlns:cx2="http://schemas.microsoft.com/office/drawing/2015/10/21/chartex" xmlns:cx3="http://schemas.microsoft.com/office/drawing/2016/5/9/chartex" xmlns:cx4="http://schemas.microsoft.com/office/drawing/2016/5/10/chartex" xmlns:cx5="http://schemas.microsoft.com/office/drawing/2016/5/11/chartex" xmlns:cx6="http://schemas.microsoft.com/office/drawing/2016/5/12/chartex" xmlns:cx7="http://schemas.microsoft.com/office/drawing/2016/5/13/chartex" xmlns:cx8="http://schemas.microsoft.com/office/drawing/2016/5/14/chartex" xmlns:mc="http://schemas.openxmlformats.org/markup-compatibility/2006" xmlns:aink="http://schemas.microsoft.com/office/drawing/2016/ink" xmlns:am3d="http://schemas.microsoft.com/office/drawing/2017/model3d" xmlns:o="urn:schemas-microsoft-com:office:office" xmlns:oel="http://schemas.microsoft.com/office/2019/extlst" xmlns:r="http://schemas.openxmlformats.org/officeDocument/2006/relationships" xmlns:m="http://schemas.openxmlformats.org/officeDocument/2006/math" xmlns:v="urn:schemas-microsoft-com:vml" xmlns:wp14="http://schemas.microsoft.com/office/word/2010/wordprocessingDrawing" xmlns:wp="http://schemas.openxmlformats.org/drawingml/2006/wordprocessingDrawing" xmlns:w10="urn:schemas-microsoft-com:office:word" xmlns:w="http://schemas.openxmlformats.org/wordprocessingml/2006/main" xmlns:w14="http://schemas.microsoft.com/office/word/2010/wordml" xmlns:w15="http://schemas.microsoft.com/office/word/2012/wordml" xmlns:w16cex="http://schemas.microsoft.com/office/word/2018/wordml/cex" xmlns:w16cid="http://schemas.microsoft.com/office/word/2016/wordml/cid" xmlns:w16="http://schemas.microsoft.com/office/word/2018/wordml" xmlns:w16du="http://schemas.microsoft.com/office/word/2023/wordml/word16du" xmlns:w16sdtdh="http://schemas.microsoft.com/office/word/2020/wordml/sdtdatahash" xmlns:w16se="http://schemas.microsoft.com/office/word/2015/wordml/symex" xmlns:wpg="http://schemas.microsoft.com/office/word/2010/wordprocessingGroup" xmlns:wpi="http://schemas.microsoft.com/office/word/2010/wordprocessingInk" xmlns:wne="http://schemas.microsoft.com/office/word/2006/wordml" xmlns:wps="http://schemas.microsoft.com/office/word/2010/wordprocessingShape" mc:Ignorable="w14 w15 w16se w16cid w16 w16cex w16sdtdh w16du wp14">
   <w:abstractNum w:abstractNumId="0" w15:restartNumberingAfterBreak="0">
-    <w:nsid w:val="1C7A1CE6"/>
-    <w:multiLevelType w:val="hybridMultilevel"/>
-    <w:tmpl w:val="AB6A6D70"/>
-    <w:lvl w:ilvl="0" w:tplc="04090001">
-      <w:start w:val="1"/>
-      <w:numFmt w:val="bullet"/>
-      <w:lvlText w:val=""/>
-      <w:lvlJc w:val="left"/>
-      <w:pPr>
-        <w:ind w:left="360" w:hanging="360"/>
-      </w:pPr>
-      <w:rPr>
-        <w:rFonts w:ascii="Symbol" w:hAnsi="Symbol" w:hint="default"/>
-      </w:rPr>
-    </w:lvl>
-    <w:lvl w:ilvl="1" w:tplc="04090003" w:tentative="1">
-      <w:start w:val="1"/>
-      <w:numFmt w:val="bullet"/>
-      <w:lvlText w:val="o"/>
-      <w:lvlJc w:val="left"/>
-      <w:pPr>
-        <w:ind w:left="1080" w:hanging="360"/>
-      </w:pPr>
-      <w:rPr>
-        <w:rFonts w:ascii="Courier New" w:hAnsi="Courier New" w:cs="Courier New" w:hint="default"/>
-      </w:rPr>
-    </w:lvl>
-    <w:lvl w:ilvl="2" w:tplc="04090005" w:tentative="1">
-      <w:start w:val="1"/>
-      <w:numFmt w:val="bullet"/>
-      <w:lvlText w:val=""/>
-      <w:lvlJc w:val="left"/>
-      <w:pPr>
-        <w:ind w:left="1800" w:hanging="360"/>
-      </w:pPr>
-      <w:rPr>
-        <w:rFonts w:ascii="Wingdings" w:hAnsi="Wingdings" w:hint="default"/>
-      </w:rPr>
-    </w:lvl>
-    <w:lvl w:ilvl="3" w:tplc="04090001" w:tentative="1">
-      <w:start w:val="1"/>
-      <w:numFmt w:val="bullet"/>
-      <w:lvlText w:val=""/>
-      <w:lvlJc w:val="left"/>
-      <w:pPr>
-        <w:ind w:left="2520" w:hanging="360"/>
-      </w:pPr>
-      <w:rPr>
-        <w:rFonts w:ascii="Symbol" w:hAnsi="Symbol" w:hint="default"/>
-      </w:rPr>
-    </w:lvl>
-    <w:lvl w:ilvl="4" w:tplc="04090003" w:tentative="1">
-      <w:start w:val="1"/>
-      <w:numFmt w:val="bullet"/>
-      <w:lvlText w:val="o"/>
-      <w:lvlJc w:val="left"/>
-      <w:pPr>
-        <w:ind w:left="3240" w:hanging="360"/>
-      </w:pPr>
-      <w:rPr>
-        <w:rFonts w:ascii="Courier New" w:hAnsi="Courier New" w:cs="Courier New" w:hint="default"/>
-      </w:rPr>
-    </w:lvl>
-    <w:lvl w:ilvl="5" w:tplc="04090005" w:tentative="1">
-      <w:start w:val="1"/>
-      <w:numFmt w:val="bullet"/>
-      <w:lvlText w:val=""/>
-      <w:lvlJc w:val="left"/>
-      <w:pPr>
-        <w:ind w:left="3960" w:hanging="360"/>
-      </w:pPr>
-      <w:rPr>
-        <w:rFonts w:ascii="Wingdings" w:hAnsi="Wingdings" w:hint="default"/>
-      </w:rPr>
-    </w:lvl>
-    <w:lvl w:ilvl="6" w:tplc="04090001" w:tentative="1">
-      <w:start w:val="1"/>
-      <w:numFmt w:val="bullet"/>
-      <w:lvlText w:val=""/>
-      <w:lvlJc w:val="left"/>
-      <w:pPr>
-        <w:ind w:left="4680" w:hanging="360"/>
-      </w:pPr>
-      <w:rPr>
-        <w:rFonts w:ascii="Symbol" w:hAnsi="Symbol" w:hint="default"/>
-      </w:rPr>
-    </w:lvl>
-    <w:lvl w:ilvl="7" w:tplc="04090003" w:tentative="1">
-      <w:start w:val="1"/>
-      <w:numFmt w:val="bullet"/>
-      <w:lvlText w:val="o"/>
-      <w:lvlJc w:val="left"/>
-      <w:pPr>
-        <w:ind w:left="5400" w:hanging="360"/>
-      </w:pPr>
-      <w:rPr>
-        <w:rFonts w:ascii="Courier New" w:hAnsi="Courier New" w:cs="Courier New" w:hint="default"/>
-      </w:rPr>
-    </w:lvl>
-    <w:lvl w:ilvl="8" w:tplc="04090005" w:tentative="1">
-      <w:start w:val="1"/>
-      <w:numFmt w:val="bullet"/>
-      <w:lvlText w:val=""/>
-      <w:lvlJc w:val="left"/>
-      <w:pPr>
-        <w:ind w:left="6120" w:hanging="360"/>
-      </w:pPr>
-      <w:rPr>
-        <w:rFonts w:ascii="Wingdings" w:hAnsi="Wingdings" w:hint="default"/>
-      </w:rPr>
-    </w:lvl>
-  </w:abstractNum>
-  <w:abstractNum w:abstractNumId="1" w15:restartNumberingAfterBreak="0">
-    <w:nsid w:val="1E113C51"/>
-    <w:multiLevelType w:val="hybridMultilevel"/>
-    <w:tmpl w:val="4188935C"/>
-    <w:lvl w:ilvl="0" w:tplc="04090001">
-      <w:start w:val="1"/>
-      <w:numFmt w:val="bullet"/>
-      <w:lvlText w:val=""/>
-      <w:lvlJc w:val="left"/>
-      <w:pPr>
-        <w:ind w:left="360" w:hanging="360"/>
-      </w:pPr>
-      <w:rPr>
-        <w:rFonts w:ascii="Symbol" w:hAnsi="Symbol" w:hint="default"/>
-      </w:rPr>
-    </w:lvl>
-    <w:lvl w:ilvl="1" w:tplc="04090003" w:tentative="1">
-      <w:start w:val="1"/>
-      <w:numFmt w:val="bullet"/>
-      <w:lvlText w:val="o"/>
-      <w:lvlJc w:val="left"/>
-      <w:pPr>
-        <w:ind w:left="1080" w:hanging="360"/>
-      </w:pPr>
-      <w:rPr>
-        <w:rFonts w:ascii="Courier New" w:hAnsi="Courier New" w:cs="Courier New" w:hint="default"/>
-      </w:rPr>
-    </w:lvl>
-    <w:lvl w:ilvl="2" w:tplc="04090005" w:tentative="1">
-      <w:start w:val="1"/>
-      <w:numFmt w:val="bullet"/>
-      <w:lvlText w:val=""/>
-      <w:lvlJc w:val="left"/>
-      <w:pPr>
-        <w:ind w:left="1800" w:hanging="360"/>
-      </w:pPr>
-      <w:rPr>
-        <w:rFonts w:ascii="Wingdings" w:hAnsi="Wingdings" w:hint="default"/>
-      </w:rPr>
-    </w:lvl>
-    <w:lvl w:ilvl="3" w:tplc="04090001" w:tentative="1">
-      <w:start w:val="1"/>
-      <w:numFmt w:val="bullet"/>
-      <w:lvlText w:val=""/>
-      <w:lvlJc w:val="left"/>
-      <w:pPr>
-        <w:ind w:left="2520" w:hanging="360"/>
-      </w:pPr>
-      <w:rPr>
-        <w:rFonts w:ascii="Symbol" w:hAnsi="Symbol" w:hint="default"/>
-      </w:rPr>
-    </w:lvl>
-    <w:lvl w:ilvl="4" w:tplc="04090003" w:tentative="1">
-      <w:start w:val="1"/>
-      <w:numFmt w:val="bullet"/>
-      <w:lvlText w:val="o"/>
-      <w:lvlJc w:val="left"/>
-      <w:pPr>
-        <w:ind w:left="3240" w:hanging="360"/>
-      </w:pPr>
-      <w:rPr>
-        <w:rFonts w:ascii="Courier New" w:hAnsi="Courier New" w:cs="Courier New" w:hint="default"/>
-      </w:rPr>
-    </w:lvl>
-    <w:lvl w:ilvl="5" w:tplc="04090005" w:tentative="1">
-      <w:start w:val="1"/>
-      <w:numFmt w:val="bullet"/>
-      <w:lvlText w:val=""/>
-      <w:lvlJc w:val="left"/>
-      <w:pPr>
-        <w:ind w:left="3960" w:hanging="360"/>
-      </w:pPr>
-      <w:rPr>
-        <w:rFonts w:ascii="Wingdings" w:hAnsi="Wingdings" w:hint="default"/>
-      </w:rPr>
-    </w:lvl>
-    <w:lvl w:ilvl="6" w:tplc="04090001" w:tentative="1">
-      <w:start w:val="1"/>
-      <w:numFmt w:val="bullet"/>
-      <w:lvlText w:val=""/>
-      <w:lvlJc w:val="left"/>
-      <w:pPr>
-        <w:ind w:left="4680" w:hanging="360"/>
-      </w:pPr>
-      <w:rPr>
-        <w:rFonts w:ascii="Symbol" w:hAnsi="Symbol" w:hint="default"/>
-      </w:rPr>
-    </w:lvl>
-    <w:lvl w:ilvl="7" w:tplc="04090003" w:tentative="1">
-      <w:start w:val="1"/>
-      <w:numFmt w:val="bullet"/>
-      <w:lvlText w:val="o"/>
-      <w:lvlJc w:val="left"/>
-      <w:pPr>
-        <w:ind w:left="5400" w:hanging="360"/>
-      </w:pPr>
-      <w:rPr>
-        <w:rFonts w:ascii="Courier New" w:hAnsi="Courier New" w:cs="Courier New" w:hint="default"/>
-      </w:rPr>
-    </w:lvl>
-    <w:lvl w:ilvl="8" w:tplc="04090005" w:tentative="1">
-      <w:start w:val="1"/>
-      <w:numFmt w:val="bullet"/>
-      <w:lvlText w:val=""/>
-      <w:lvlJc w:val="left"/>
-      <w:pPr>
-        <w:ind w:left="6120" w:hanging="360"/>
-      </w:pPr>
-      <w:rPr>
-        <w:rFonts w:ascii="Wingdings" w:hAnsi="Wingdings" w:hint="default"/>
-      </w:rPr>
-    </w:lvl>
-  </w:abstractNum>
-  <w:abstractNum w:abstractNumId="2" w15:restartNumberingAfterBreak="0">
     <w:nsid w:val="39A6552E"/>
     <w:multiLevelType w:val="multilevel"/>
     <w:tmpl w:val="3E1C4C6E"/>
@@ -1555,7 +1151,7 @@
       </w:rPr>
     </w:lvl>
   </w:abstractNum>
-  <w:abstractNum w:abstractNumId="3" w15:restartNumberingAfterBreak="0">
+  <w:abstractNum w:abstractNumId="1" w15:restartNumberingAfterBreak="0">
     <w:nsid w:val="3C071DB2"/>
     <w:multiLevelType w:val="multilevel"/>
     <w:tmpl w:val="DA7C6A9A"/>
@@ -1740,233 +1336,7 @@
       </w:rPr>
     </w:lvl>
   </w:abstractNum>
-  <w:abstractNum w:abstractNumId="4" w15:restartNumberingAfterBreak="0">
-    <w:nsid w:val="4D0C0464"/>
-    <w:multiLevelType w:val="hybridMultilevel"/>
-    <w:tmpl w:val="24F2A32C"/>
-    <w:lvl w:ilvl="0" w:tplc="04090001">
-      <w:start w:val="1"/>
-      <w:numFmt w:val="bullet"/>
-      <w:lvlText w:val=""/>
-      <w:lvlJc w:val="left"/>
-      <w:pPr>
-        <w:ind w:left="360" w:hanging="360"/>
-      </w:pPr>
-      <w:rPr>
-        <w:rFonts w:ascii="Symbol" w:hAnsi="Symbol" w:hint="default"/>
-      </w:rPr>
-    </w:lvl>
-    <w:lvl w:ilvl="1" w:tplc="04090003" w:tentative="1">
-      <w:start w:val="1"/>
-      <w:numFmt w:val="bullet"/>
-      <w:lvlText w:val="o"/>
-      <w:lvlJc w:val="left"/>
-      <w:pPr>
-        <w:ind w:left="1080" w:hanging="360"/>
-      </w:pPr>
-      <w:rPr>
-        <w:rFonts w:ascii="Courier New" w:hAnsi="Courier New" w:cs="Courier New" w:hint="default"/>
-      </w:rPr>
-    </w:lvl>
-    <w:lvl w:ilvl="2" w:tplc="04090005" w:tentative="1">
-      <w:start w:val="1"/>
-      <w:numFmt w:val="bullet"/>
-      <w:lvlText w:val=""/>
-      <w:lvlJc w:val="left"/>
-      <w:pPr>
-        <w:ind w:left="1800" w:hanging="360"/>
-      </w:pPr>
-      <w:rPr>
-        <w:rFonts w:ascii="Wingdings" w:hAnsi="Wingdings" w:hint="default"/>
-      </w:rPr>
-    </w:lvl>
-    <w:lvl w:ilvl="3" w:tplc="04090001" w:tentative="1">
-      <w:start w:val="1"/>
-      <w:numFmt w:val="bullet"/>
-      <w:lvlText w:val=""/>
-      <w:lvlJc w:val="left"/>
-      <w:pPr>
-        <w:ind w:left="2520" w:hanging="360"/>
-      </w:pPr>
-      <w:rPr>
-        <w:rFonts w:ascii="Symbol" w:hAnsi="Symbol" w:hint="default"/>
-      </w:rPr>
-    </w:lvl>
-    <w:lvl w:ilvl="4" w:tplc="04090003" w:tentative="1">
-      <w:start w:val="1"/>
-      <w:numFmt w:val="bullet"/>
-      <w:lvlText w:val="o"/>
-      <w:lvlJc w:val="left"/>
-      <w:pPr>
-        <w:ind w:left="3240" w:hanging="360"/>
-      </w:pPr>
-      <w:rPr>
-        <w:rFonts w:ascii="Courier New" w:hAnsi="Courier New" w:cs="Courier New" w:hint="default"/>
-      </w:rPr>
-    </w:lvl>
-    <w:lvl w:ilvl="5" w:tplc="04090005" w:tentative="1">
-      <w:start w:val="1"/>
-      <w:numFmt w:val="bullet"/>
-      <w:lvlText w:val=""/>
-      <w:lvlJc w:val="left"/>
-      <w:pPr>
-        <w:ind w:left="3960" w:hanging="360"/>
-      </w:pPr>
-      <w:rPr>
-        <w:rFonts w:ascii="Wingdings" w:hAnsi="Wingdings" w:hint="default"/>
-      </w:rPr>
-    </w:lvl>
-    <w:lvl w:ilvl="6" w:tplc="04090001" w:tentative="1">
-      <w:start w:val="1"/>
-      <w:numFmt w:val="bullet"/>
-      <w:lvlText w:val=""/>
-      <w:lvlJc w:val="left"/>
-      <w:pPr>
-        <w:ind w:left="4680" w:hanging="360"/>
-      </w:pPr>
-      <w:rPr>
-        <w:rFonts w:ascii="Symbol" w:hAnsi="Symbol" w:hint="default"/>
-      </w:rPr>
-    </w:lvl>
-    <w:lvl w:ilvl="7" w:tplc="04090003" w:tentative="1">
-      <w:start w:val="1"/>
-      <w:numFmt w:val="bullet"/>
-      <w:lvlText w:val="o"/>
-      <w:lvlJc w:val="left"/>
-      <w:pPr>
-        <w:ind w:left="5400" w:hanging="360"/>
-      </w:pPr>
-      <w:rPr>
-        <w:rFonts w:ascii="Courier New" w:hAnsi="Courier New" w:cs="Courier New" w:hint="default"/>
-      </w:rPr>
-    </w:lvl>
-    <w:lvl w:ilvl="8" w:tplc="04090005" w:tentative="1">
-      <w:start w:val="1"/>
-      <w:numFmt w:val="bullet"/>
-      <w:lvlText w:val=""/>
-      <w:lvlJc w:val="left"/>
-      <w:pPr>
-        <w:ind w:left="6120" w:hanging="360"/>
-      </w:pPr>
-      <w:rPr>
-        <w:rFonts w:ascii="Wingdings" w:hAnsi="Wingdings" w:hint="default"/>
-      </w:rPr>
-    </w:lvl>
-  </w:abstractNum>
-  <w:abstractNum w:abstractNumId="5" w15:restartNumberingAfterBreak="0">
-    <w:nsid w:val="5D07154F"/>
-    <w:multiLevelType w:val="hybridMultilevel"/>
-    <w:tmpl w:val="6220F192"/>
-    <w:lvl w:ilvl="0" w:tplc="04090001">
-      <w:start w:val="1"/>
-      <w:numFmt w:val="bullet"/>
-      <w:lvlText w:val=""/>
-      <w:lvlJc w:val="left"/>
-      <w:pPr>
-        <w:ind w:left="360" w:hanging="360"/>
-      </w:pPr>
-      <w:rPr>
-        <w:rFonts w:ascii="Symbol" w:hAnsi="Symbol" w:hint="default"/>
-      </w:rPr>
-    </w:lvl>
-    <w:lvl w:ilvl="1" w:tplc="04090003" w:tentative="1">
-      <w:start w:val="1"/>
-      <w:numFmt w:val="bullet"/>
-      <w:lvlText w:val="o"/>
-      <w:lvlJc w:val="left"/>
-      <w:pPr>
-        <w:ind w:left="1080" w:hanging="360"/>
-      </w:pPr>
-      <w:rPr>
-        <w:rFonts w:ascii="Courier New" w:hAnsi="Courier New" w:cs="Courier New" w:hint="default"/>
-      </w:rPr>
-    </w:lvl>
-    <w:lvl w:ilvl="2" w:tplc="04090005" w:tentative="1">
-      <w:start w:val="1"/>
-      <w:numFmt w:val="bullet"/>
-      <w:lvlText w:val=""/>
-      <w:lvlJc w:val="left"/>
-      <w:pPr>
-        <w:ind w:left="1800" w:hanging="360"/>
-      </w:pPr>
-      <w:rPr>
-        <w:rFonts w:ascii="Wingdings" w:hAnsi="Wingdings" w:hint="default"/>
-      </w:rPr>
-    </w:lvl>
-    <w:lvl w:ilvl="3" w:tplc="04090001" w:tentative="1">
-      <w:start w:val="1"/>
-      <w:numFmt w:val="bullet"/>
-      <w:lvlText w:val=""/>
-      <w:lvlJc w:val="left"/>
-      <w:pPr>
-        <w:ind w:left="2520" w:hanging="360"/>
-      </w:pPr>
-      <w:rPr>
-        <w:rFonts w:ascii="Symbol" w:hAnsi="Symbol" w:hint="default"/>
-      </w:rPr>
-    </w:lvl>
-    <w:lvl w:ilvl="4" w:tplc="04090003" w:tentative="1">
-      <w:start w:val="1"/>
-      <w:numFmt w:val="bullet"/>
-      <w:lvlText w:val="o"/>
-      <w:lvlJc w:val="left"/>
-      <w:pPr>
-        <w:ind w:left="3240" w:hanging="360"/>
-      </w:pPr>
-      <w:rPr>
-        <w:rFonts w:ascii="Courier New" w:hAnsi="Courier New" w:cs="Courier New" w:hint="default"/>
-      </w:rPr>
-    </w:lvl>
-    <w:lvl w:ilvl="5" w:tplc="04090005" w:tentative="1">
-      <w:start w:val="1"/>
-      <w:numFmt w:val="bullet"/>
-      <w:lvlText w:val=""/>
-      <w:lvlJc w:val="left"/>
-      <w:pPr>
-        <w:ind w:left="3960" w:hanging="360"/>
-      </w:pPr>
-      <w:rPr>
-        <w:rFonts w:ascii="Wingdings" w:hAnsi="Wingdings" w:hint="default"/>
-      </w:rPr>
-    </w:lvl>
-    <w:lvl w:ilvl="6" w:tplc="04090001" w:tentative="1">
-      <w:start w:val="1"/>
-      <w:numFmt w:val="bullet"/>
-      <w:lvlText w:val=""/>
-      <w:lvlJc w:val="left"/>
-      <w:pPr>
-        <w:ind w:left="4680" w:hanging="360"/>
-      </w:pPr>
-      <w:rPr>
-        <w:rFonts w:ascii="Symbol" w:hAnsi="Symbol" w:hint="default"/>
-      </w:rPr>
-    </w:lvl>
-    <w:lvl w:ilvl="7" w:tplc="04090003" w:tentative="1">
-      <w:start w:val="1"/>
-      <w:numFmt w:val="bullet"/>
-      <w:lvlText w:val="o"/>
-      <w:lvlJc w:val="left"/>
-      <w:pPr>
-        <w:ind w:left="5400" w:hanging="360"/>
-      </w:pPr>
-      <w:rPr>
-        <w:rFonts w:ascii="Courier New" w:hAnsi="Courier New" w:cs="Courier New" w:hint="default"/>
-      </w:rPr>
-    </w:lvl>
-    <w:lvl w:ilvl="8" w:tplc="04090005" w:tentative="1">
-      <w:start w:val="1"/>
-      <w:numFmt w:val="bullet"/>
-      <w:lvlText w:val=""/>
-      <w:lvlJc w:val="left"/>
-      <w:pPr>
-        <w:ind w:left="6120" w:hanging="360"/>
-      </w:pPr>
-      <w:rPr>
-        <w:rFonts w:ascii="Wingdings" w:hAnsi="Wingdings" w:hint="default"/>
-      </w:rPr>
-    </w:lvl>
-  </w:abstractNum>
-  <w:abstractNum w:abstractNumId="6" w15:restartNumberingAfterBreak="0">
+  <w:abstractNum w:abstractNumId="2" w15:restartNumberingAfterBreak="0">
     <w:nsid w:val="7CED62CC"/>
     <w:multiLevelType w:val="hybridMultilevel"/>
     <w:tmpl w:val="00AC10A4"/>
@@ -2079,7 +1449,7 @@
       </w:rPr>
     </w:lvl>
   </w:abstractNum>
-  <w:abstractNum w:abstractNumId="7" w15:restartNumberingAfterBreak="0">
+  <w:abstractNum w:abstractNumId="3" w15:restartNumberingAfterBreak="0">
     <w:nsid w:val="7D9B7E42"/>
     <w:multiLevelType w:val="multilevel"/>
     <w:tmpl w:val="DF0ECD36"/>
@@ -2090,7 +1460,7 @@
       <w:lvlText w:val="●"/>
       <w:lvlJc w:val="left"/>
       <w:pPr>
-        <w:ind w:left="3330" w:firstLine="360"/>
+        <w:ind w:left="720" w:firstLine="360"/>
       </w:pPr>
       <w:rPr>
         <w:rFonts w:ascii="Calibri" w:eastAsia="Calibri" w:hAnsi="Calibri" w:cs="Calibri"/>
@@ -2265,35 +1635,23 @@
       </w:rPr>
     </w:lvl>
   </w:abstractNum>
-  <w:num w:numId="1" w16cid:durableId="1022047687">
-    <w:abstractNumId w:val="7"/>
-  </w:num>
-  <w:num w:numId="2" w16cid:durableId="1993634997">
-    <w:abstractNumId w:val="2"/>
-  </w:num>
-  <w:num w:numId="3" w16cid:durableId="681934665">
+  <w:num w:numId="1" w16cid:durableId="673728550">
     <w:abstractNumId w:val="3"/>
   </w:num>
-  <w:num w:numId="4" w16cid:durableId="917323698">
-    <w:abstractNumId w:val="6"/>
+  <w:num w:numId="2" w16cid:durableId="128792740">
+    <w:abstractNumId w:val="0"/>
   </w:num>
-  <w:num w:numId="5" w16cid:durableId="1023743981">
+  <w:num w:numId="3" w16cid:durableId="2141801826">
     <w:abstractNumId w:val="1"/>
   </w:num>
-  <w:num w:numId="6" w16cid:durableId="1653215654">
-    <w:abstractNumId w:val="0"/>
-  </w:num>
-  <w:num w:numId="7" w16cid:durableId="1626039602">
-    <w:abstractNumId w:val="5"/>
-  </w:num>
-  <w:num w:numId="8" w16cid:durableId="968435030">
-    <w:abstractNumId w:val="4"/>
+  <w:num w:numId="4" w16cid:durableId="566572229">
+    <w:abstractNumId w:val="2"/>
   </w:num>
 </w:numbering>
 </file>
 
 <file path=word/styles.xml><?xml version="1.0" encoding="utf-8"?>
-<w:styles xmlns:mc="http://schemas.openxmlformats.org/markup-compatibility/2006" xmlns:r="http://schemas.openxmlformats.org/officeDocument/2006/relationships" xmlns:w="http://schemas.openxmlformats.org/wordprocessingml/2006/main" xmlns:w14="http://schemas.microsoft.com/office/word/2010/wordml" xmlns:w15="http://schemas.microsoft.com/office/word/2012/wordml" xmlns:w16cex="http://schemas.microsoft.com/office/word/2018/wordml/cex" xmlns:w16cid="http://schemas.microsoft.com/office/word/2016/wordml/cid" xmlns:w16="http://schemas.microsoft.com/office/word/2018/wordml" xmlns:w16sdtdh="http://schemas.microsoft.com/office/word/2020/wordml/sdtdatahash" xmlns:w16se="http://schemas.microsoft.com/office/word/2015/wordml/symex" mc:Ignorable="w14 w15 w16se w16cid w16 w16cex w16sdtdh">
+<w:styles xmlns:mc="http://schemas.openxmlformats.org/markup-compatibility/2006" xmlns:r="http://schemas.openxmlformats.org/officeDocument/2006/relationships" xmlns:w="http://schemas.openxmlformats.org/wordprocessingml/2006/main" xmlns:w14="http://schemas.microsoft.com/office/word/2010/wordml" xmlns:w15="http://schemas.microsoft.com/office/word/2012/wordml" xmlns:w16cex="http://schemas.microsoft.com/office/word/2018/wordml/cex" xmlns:w16cid="http://schemas.microsoft.com/office/word/2016/wordml/cid" xmlns:w16="http://schemas.microsoft.com/office/word/2018/wordml" xmlns:w16du="http://schemas.microsoft.com/office/word/2023/wordml/word16du" xmlns:w16sdtdh="http://schemas.microsoft.com/office/word/2020/wordml/sdtdatahash" xmlns:w16se="http://schemas.microsoft.com/office/word/2015/wordml/symex" mc:Ignorable="w14 w15 w16se w16cid w16 w16cex w16sdtdh w16du">
   <w:docDefaults>
     <w:rPrDefault>
       <w:rPr>
@@ -2685,7 +2043,7 @@
   </w:latentStyles>
   <w:style w:type="paragraph" w:default="1" w:styleId="Normal">
     <w:name w:val="Normal"/>
-    <w:rsid w:val="00E57A91"/>
+    <w:rsid w:val="008F6774"/>
     <w:pPr>
       <w:widowControl w:val="0"/>
       <w:tabs>

</xml_diff>